<commit_message>
final report containing abstract and most of intro
</commit_message>
<xml_diff>
--- a/final_report.docx
+++ b/final_report.docx
@@ -9,8 +9,8 @@
         <w:rPr>
           <w:rFonts w:ascii="Helvetica" w:hAnsi="Helvetica"/>
           <w:b/>
-          <w:sz w:val="36"/>
-          <w:szCs w:val="36"/>
+          <w:sz w:val="38"/>
+          <w:szCs w:val="38"/>
         </w:rPr>
       </w:pPr>
       <w:r>
@@ -18,14 +18,18 @@
           <w:rFonts w:ascii="Helvetica" w:hAnsi="Helvetica" w:cs="Arial"/>
           <w:b/>
           <w:color w:val="000000"/>
-          <w:sz w:val="36"/>
-          <w:szCs w:val="36"/>
+          <w:sz w:val="38"/>
+          <w:szCs w:val="38"/>
         </w:rPr>
         <w:t>Is 3 Seconds Enough? A Methodology for Music Genre Classification Based on Spectrogram Analysis</w:t>
       </w:r>
     </w:p>
     <w:p>
       <w:pPr>
+        <w:rPr>
+          <w:sz w:val="38"/>
+          <w:szCs w:val="38"/>
+        </w:rPr>
         <w:sectPr>
           <w:footerReference w:type="even" r:id="rId7"/>
           <w:pgSz w:w="12240" w:h="15840" w:code="1"/>
@@ -40,6 +44,8 @@
         <w:spacing w:after="0"/>
         <w:rPr>
           <w:spacing w:val="-2"/>
+          <w:sz w:val="28"/>
+          <w:szCs w:val="28"/>
         </w:rPr>
       </w:pPr>
       <w:r>
@@ -52,6 +58,8 @@
       <w:r>
         <w:rPr>
           <w:spacing w:val="-2"/>
+          <w:sz w:val="28"/>
+          <w:szCs w:val="28"/>
         </w:rPr>
         <w:t>David Chen</w:t>
       </w:r>
@@ -61,45 +69,63 @@
         <w:pStyle w:val="Affiliations"/>
         <w:rPr>
           <w:spacing w:val="-2"/>
+          <w:sz w:val="22"/>
+          <w:szCs w:val="22"/>
         </w:rPr>
       </w:pPr>
       <w:r>
         <w:rPr>
           <w:spacing w:val="-2"/>
+          <w:sz w:val="22"/>
+          <w:szCs w:val="22"/>
         </w:rPr>
         <w:t>Harvard University</w:t>
       </w:r>
       <w:r>
         <w:rPr>
           <w:spacing w:val="-2"/>
+          <w:sz w:val="22"/>
+          <w:szCs w:val="22"/>
         </w:rPr>
         <w:br/>
       </w:r>
       <w:r>
         <w:rPr>
           <w:spacing w:val="-2"/>
+          <w:sz w:val="22"/>
+          <w:szCs w:val="22"/>
         </w:rPr>
         <w:t>51 Brattle St.</w:t>
       </w:r>
       <w:r>
         <w:rPr>
           <w:spacing w:val="-2"/>
+          <w:sz w:val="22"/>
+          <w:szCs w:val="22"/>
         </w:rPr>
         <w:br/>
       </w:r>
       <w:r>
         <w:rPr>
           <w:spacing w:val="-2"/>
+          <w:sz w:val="22"/>
+          <w:szCs w:val="22"/>
         </w:rPr>
         <w:t>Cambridge, MA 02138</w:t>
       </w:r>
       <w:r>
         <w:rPr>
           <w:spacing w:val="-2"/>
+          <w:sz w:val="22"/>
+          <w:szCs w:val="22"/>
         </w:rPr>
         <w:br/>
       </w:r>
       <w:r>
+        <w:rPr>
+          <w:sz w:val="22"/>
+          <w:szCs w:val="22"/>
+        </w:rPr>
         <w:t>Telephone number, incl. country code</w:t>
       </w:r>
     </w:p>
@@ -114,7 +140,8 @@
       <w:r>
         <w:rPr>
           <w:spacing w:val="-2"/>
-          <w:sz w:val="20"/>
+          <w:sz w:val="22"/>
+          <w:szCs w:val="22"/>
         </w:rPr>
         <w:t>yuc995@g.harvard.edu</w:t>
       </w:r>
@@ -125,6 +152,8 @@
         <w:spacing w:after="0"/>
         <w:rPr>
           <w:spacing w:val="-2"/>
+          <w:sz w:val="28"/>
+          <w:szCs w:val="28"/>
         </w:rPr>
       </w:pPr>
       <w:r>
@@ -143,6 +172,8 @@
       <w:r>
         <w:rPr>
           <w:spacing w:val="-2"/>
+          <w:sz w:val="28"/>
+          <w:szCs w:val="28"/>
         </w:rPr>
         <w:t>Cindy Liu</w:t>
       </w:r>
@@ -153,20 +184,23 @@
         <w:spacing w:after="0"/>
         <w:rPr>
           <w:spacing w:val="-2"/>
-          <w:sz w:val="20"/>
+          <w:sz w:val="22"/>
+          <w:szCs w:val="22"/>
         </w:rPr>
       </w:pPr>
       <w:r>
         <w:rPr>
           <w:spacing w:val="-2"/>
-          <w:sz w:val="20"/>
+          <w:sz w:val="22"/>
+          <w:szCs w:val="22"/>
         </w:rPr>
         <w:t>Harvard University</w:t>
       </w:r>
       <w:r>
         <w:rPr>
           <w:spacing w:val="-2"/>
-          <w:sz w:val="20"/>
+          <w:sz w:val="22"/>
+          <w:szCs w:val="22"/>
         </w:rPr>
         <w:br/>
         <w:t>51 Brattle St.</w:t>
@@ -174,7 +208,8 @@
       <w:r>
         <w:rPr>
           <w:spacing w:val="-2"/>
-          <w:sz w:val="20"/>
+          <w:sz w:val="22"/>
+          <w:szCs w:val="22"/>
         </w:rPr>
         <w:br/>
         <w:t>Cambridge, MA 02138</w:t>
@@ -182,14 +217,16 @@
       <w:r>
         <w:rPr>
           <w:spacing w:val="-2"/>
-          <w:sz w:val="20"/>
+          <w:sz w:val="22"/>
+          <w:szCs w:val="22"/>
         </w:rPr>
         <w:br/>
       </w:r>
       <w:r>
         <w:rPr>
           <w:spacing w:val="-2"/>
-          <w:sz w:val="20"/>
+          <w:sz w:val="22"/>
+          <w:szCs w:val="22"/>
         </w:rPr>
         <w:t>+1 (617) 237-0548</w:t>
       </w:r>
@@ -199,13 +236,15 @@
         <w:pStyle w:val="E-Mail"/>
         <w:rPr>
           <w:spacing w:val="-2"/>
-          <w:sz w:val="20"/>
+          <w:sz w:val="22"/>
+          <w:szCs w:val="22"/>
         </w:rPr>
       </w:pPr>
       <w:r>
         <w:rPr>
           <w:spacing w:val="-2"/>
-          <w:sz w:val="20"/>
+          <w:sz w:val="22"/>
+          <w:szCs w:val="22"/>
         </w:rPr>
         <w:t>cindyliu@post.harvard.edu</w:t>
       </w:r>
@@ -265,15 +304,129 @@
       <w:pPr>
         <w:pStyle w:val="Abstract"/>
         <w:rPr>
-          <w:i/>
-          <w:iCs/>
-        </w:rPr>
-      </w:pPr>
-      <w:r>
+          <w:sz w:val="20"/>
+        </w:rPr>
+      </w:pPr>
+      <w:r>
+        <w:rPr>
+          <w:sz w:val="20"/>
+        </w:rPr>
         <w:t xml:space="preserve">In this paper, we </w:t>
       </w:r>
-      <w:bookmarkStart w:id="0" w:name="_GoBack"/>
-      <w:bookmarkEnd w:id="0"/>
+      <w:r>
+        <w:rPr>
+          <w:sz w:val="20"/>
+        </w:rPr>
+        <w:t xml:space="preserve">introduce a </w:t>
+      </w:r>
+      <w:r>
+        <w:rPr>
+          <w:sz w:val="20"/>
+        </w:rPr>
+        <w:t xml:space="preserve">methodology for the </w:t>
+      </w:r>
+      <w:r>
+        <w:rPr>
+          <w:sz w:val="20"/>
+        </w:rPr>
+        <w:t>classification</w:t>
+      </w:r>
+      <w:r>
+        <w:rPr>
+          <w:sz w:val="20"/>
+        </w:rPr>
+        <w:t xml:space="preserve"> of audio data that leverages the many classification tools that currently exist </w:t>
+      </w:r>
+      <w:r>
+        <w:rPr>
+          <w:sz w:val="20"/>
+        </w:rPr>
+        <w:t>for non-audio data</w:t>
+      </w:r>
+      <w:r>
+        <w:rPr>
+          <w:sz w:val="20"/>
+        </w:rPr>
+        <w:t xml:space="preserve">. </w:t>
+      </w:r>
+      <w:r>
+        <w:rPr>
+          <w:sz w:val="20"/>
+        </w:rPr>
+        <w:t>The classification of images and text data is well-established in the field</w:t>
+      </w:r>
+      <w:r>
+        <w:rPr>
+          <w:sz w:val="20"/>
+        </w:rPr>
+        <w:t xml:space="preserve"> of machine learning</w:t>
+      </w:r>
+      <w:r>
+        <w:rPr>
+          <w:sz w:val="20"/>
+        </w:rPr>
+        <w:t xml:space="preserve"> and many libraries and frameworks have been developed for such analysis. Audio </w:t>
+      </w:r>
+      <w:r>
+        <w:rPr>
+          <w:sz w:val="20"/>
+        </w:rPr>
+        <w:t>classification</w:t>
+      </w:r>
+      <w:r>
+        <w:rPr>
+          <w:sz w:val="20"/>
+        </w:rPr>
+        <w:t>, on the other hand, has lagged behind its atemporal c</w:t>
+      </w:r>
+      <w:r>
+        <w:rPr>
+          <w:sz w:val="20"/>
+        </w:rPr>
+        <w:t>ounterparts</w:t>
+      </w:r>
+      <w:r>
+        <w:rPr>
+          <w:sz w:val="20"/>
+        </w:rPr>
+        <w:t>, largely due to inherent difficulties in working with audio data</w:t>
+      </w:r>
+      <w:r>
+        <w:rPr>
+          <w:sz w:val="20"/>
+        </w:rPr>
+        <w:t xml:space="preserve">. Our methodology allows researchers to apply </w:t>
+      </w:r>
+      <w:r>
+        <w:rPr>
+          <w:sz w:val="20"/>
+        </w:rPr>
+        <w:t>an</w:t>
+      </w:r>
+      <w:r>
+        <w:rPr>
+          <w:sz w:val="20"/>
+        </w:rPr>
+        <w:t xml:space="preserve"> image classification tool to audio data</w:t>
+      </w:r>
+      <w:r>
+        <w:rPr>
+          <w:sz w:val="20"/>
+        </w:rPr>
+        <w:t xml:space="preserve"> by </w:t>
+      </w:r>
+      <w:r>
+        <w:rPr>
+          <w:sz w:val="20"/>
+        </w:rPr>
+        <w:t>analyzing spectrograms</w:t>
+      </w:r>
+      <w:r>
+        <w:rPr>
+          <w:sz w:val="20"/>
+        </w:rPr>
+        <w:t>, opening up many avenues in audio analysis and, we hope, accelerating progress in the development of tools for audio classification and analysis.</w:t>
+      </w:r>
     </w:p>
     <w:p>
       <w:pPr>
@@ -290,14 +443,26 @@
     <w:p>
       <w:pPr>
         <w:spacing w:after="120"/>
-      </w:pPr>
-      <w:r>
+        <w:rPr>
+          <w:sz w:val="20"/>
+        </w:rPr>
+      </w:pPr>
+      <w:r>
+        <w:rPr>
+          <w:sz w:val="20"/>
+        </w:rPr>
         <w:t>Keywords are your own designated keywords</w:t>
       </w:r>
       <w:r>
+        <w:rPr>
+          <w:sz w:val="20"/>
+        </w:rPr>
         <w:t xml:space="preserve"> separated by semicolons (“;”)</w:t>
       </w:r>
       <w:r>
+        <w:rPr>
+          <w:sz w:val="20"/>
+        </w:rPr>
         <w:t>.</w:t>
       </w:r>
     </w:p>
@@ -315,18 +480,93 @@
         <w:pStyle w:val="BodyTextIndent"/>
         <w:spacing w:after="120"/>
         <w:ind w:firstLine="0"/>
-      </w:pPr>
-      <w:r>
-        <w:t>The proceedings are the records of the conference. ACM hopes to give these conference by-products a single, high-quality appearance. To do this, we ask that authors follow some simple guidelines. In essence, we ask you to make your paper look exactly like this document. The easiest way to do this is simply to download a template from [2], and replace the content with your own material.</w:t>
-      </w:r>
-    </w:p>
-    <w:p>
-      <w:pPr>
-        <w:pStyle w:val="Heading1"/>
-        <w:spacing w:before="120"/>
-      </w:pPr>
-      <w:r>
-        <w:t>PAGE SIZE</w:t>
+        <w:rPr>
+          <w:sz w:val="20"/>
+        </w:rPr>
+      </w:pPr>
+      <w:r>
+        <w:rPr>
+          <w:sz w:val="20"/>
+        </w:rPr>
+        <w:t xml:space="preserve">Music in today’s world is </w:t>
+      </w:r>
+      <w:r>
+        <w:rPr>
+          <w:sz w:val="20"/>
+        </w:rPr>
+        <w:t xml:space="preserve">ubiquitous. </w:t>
+      </w:r>
+      <w:r>
+        <w:rPr>
+          <w:sz w:val="20"/>
+        </w:rPr>
+        <w:t xml:space="preserve">It </w:t>
+      </w:r>
+      <w:r>
+        <w:rPr>
+          <w:sz w:val="20"/>
+        </w:rPr>
+        <w:t>can remind us of specific products and brands, thoughts and ideas, and past and imagined events</w:t>
+      </w:r>
+      <w:r>
+        <w:rPr>
+          <w:sz w:val="20"/>
+        </w:rPr>
+        <w:t>, and can affect our mood significantly</w:t>
+      </w:r>
+      <w:r>
+        <w:rPr>
+          <w:sz w:val="20"/>
+        </w:rPr>
+        <w:t xml:space="preserve">. </w:t>
+      </w:r>
+      <w:r>
+        <w:rPr>
+          <w:sz w:val="20"/>
+        </w:rPr>
+        <w:t xml:space="preserve">When we hear a piece of music, we almost unconsciously categorize it in our minds – a pop song on the radio, electronic dance music in a nightclub, </w:t>
+      </w:r>
+      <w:r>
+        <w:rPr>
+          <w:sz w:val="20"/>
+        </w:rPr>
+        <w:t>classical masterpieces at the symphony – and most of the time, we accomplish this labeling within the first 30 seconds of hearing the music. Therefore, there must be certain recognizable characteristics of different musical styles or genres</w:t>
+      </w:r>
+      <w:r>
+        <w:rPr>
+          <w:sz w:val="20"/>
+        </w:rPr>
+        <w:t xml:space="preserve"> themselves</w:t>
+      </w:r>
+      <w:r>
+        <w:rPr>
+          <w:sz w:val="20"/>
+        </w:rPr>
+        <w:t xml:space="preserve"> that allow us to classify </w:t>
+      </w:r>
+      <w:r>
+        <w:rPr>
+          <w:sz w:val="20"/>
+        </w:rPr>
+        <w:t>what we hear</w:t>
+      </w:r>
+      <w:r>
+        <w:rPr>
+          <w:sz w:val="20"/>
+        </w:rPr>
+        <w:t xml:space="preserve"> so quickly, rather than through analysis of </w:t>
+      </w:r>
+      <w:r>
+        <w:rPr>
+          <w:sz w:val="20"/>
+        </w:rPr>
+        <w:t>the complete musical work after hearing it in its entirety</w:t>
+      </w:r>
+      <w:r>
+        <w:rPr>
+          <w:sz w:val="20"/>
+        </w:rPr>
+        <w:t>.</w:t>
       </w:r>
     </w:p>
     <w:p>
@@ -334,198 +574,76 @@
         <w:pStyle w:val="BodyTextIndent"/>
         <w:spacing w:after="120"/>
         <w:ind w:firstLine="0"/>
-      </w:pPr>
-      <w:r>
-        <w:t>All material on each page shoul</w:t>
-      </w:r>
-      <w:r>
-        <w:t>d fit within a rectangle of 18</w:t>
-      </w:r>
-      <w:r>
+        <w:rPr>
+          <w:sz w:val="20"/>
+        </w:rPr>
+      </w:pPr>
+      <w:r>
+        <w:rPr>
+          <w:sz w:val="20"/>
+        </w:rPr>
+        <w:t>Machine learning offers a way of giving us some insight into the problem. If a model can predict the genre of a piece of music with only data from the first 30 seconds, it will have achieved the same feat – and in an automatable way.</w:t>
+      </w:r>
+      <w:r>
+        <w:rPr>
+          <w:sz w:val="20"/>
+        </w:rPr>
         <w:t xml:space="preserve"> </w:t>
       </w:r>
       <w:r>
-        <w:t>×</w:t>
-      </w:r>
-      <w:r>
-        <w:t xml:space="preserve"> </w:t>
-      </w:r>
-      <w:r>
-        <w:t>23.5 cm (7"</w:t>
-      </w:r>
-      <w:r>
-        <w:t xml:space="preserve"> </w:t>
-      </w:r>
-      <w:r>
-        <w:t>×</w:t>
-      </w:r>
-      <w:r>
-        <w:t xml:space="preserve"> </w:t>
-      </w:r>
-      <w:r>
-        <w:t>9.25"), cent</w:t>
-      </w:r>
-      <w:r>
-        <w:t>ered on the page, beginning 1.9</w:t>
-      </w:r>
-      <w:r>
-        <w:t xml:space="preserve"> cm (</w:t>
-      </w:r>
-      <w:r>
-        <w:t>0.75</w:t>
-      </w:r>
-      <w:r>
-        <w:t>") from the top of the page and ending with 2.54 cm (1") from the bottom.  The right and lef</w:t>
-      </w:r>
-      <w:r>
-        <w:t>t margins should be 1.9 cm (.75"</w:t>
-      </w:r>
-      <w:r>
-        <w:t xml:space="preserve">).  </w:t>
-      </w:r>
-      <w:r>
-        <w:br w:type="column"/>
-      </w:r>
-      <w:r>
+        <w:rPr>
+          <w:sz w:val="20"/>
+        </w:rPr>
+        <w:t xml:space="preserve">The automation of music genre classification has become a </w:t>
+      </w:r>
+      <w:r>
+        <w:rPr>
+          <w:sz w:val="20"/>
+        </w:rPr>
+        <w:t xml:space="preserve">busy area of research in recent years due to the demands of the music entertainment industry. </w:t>
+      </w:r>
+      <w:r>
+        <w:rPr>
+          <w:sz w:val="20"/>
+        </w:rPr>
+        <w:t>To expand, a music service</w:t>
+      </w:r>
+      <w:r>
+        <w:rPr>
+          <w:sz w:val="20"/>
+        </w:rPr>
+        <w:t>/business</w:t>
+      </w:r>
+      <w:r>
+        <w:rPr>
+          <w:sz w:val="20"/>
+        </w:rPr>
+        <w:t xml:space="preserve"> must amass a </w:t>
+      </w:r>
+      <w:r>
+        <w:rPr>
+          <w:sz w:val="20"/>
+        </w:rPr>
+        <w:t xml:space="preserve">growing </w:t>
+      </w:r>
+      <w:r>
+        <w:rPr>
+          <w:sz w:val="20"/>
+        </w:rPr>
+        <w:t xml:space="preserve">collection of musical works, and the manual annotation and organization </w:t>
+      </w:r>
+      <w:r>
+        <w:rPr>
+          <w:sz w:val="20"/>
+        </w:rPr>
         <w:lastRenderedPageBreak/>
-        <w:t>The text should be in two 8.45 cm (3.33") columns with a .83 cm (.33") gutter.</w:t>
-      </w:r>
-    </w:p>
-    <w:p>
-      <w:pPr>
-        <w:pStyle w:val="Heading1"/>
-        <w:spacing w:before="120"/>
-      </w:pPr>
-      <w:r>
-        <w:t>TYPESET TEXT</w:t>
-      </w:r>
-    </w:p>
-    <w:p>
-      <w:pPr>
-        <w:pStyle w:val="Heading2"/>
-        <w:spacing w:before="0"/>
-      </w:pPr>
-      <w:r>
-        <w:t>Normal or Body Text</w:t>
-      </w:r>
-    </w:p>
-    <w:p>
-      <w:pPr>
-        <w:pStyle w:val="BodyText"/>
-        <w:framePr w:h="1977" w:hRule="exact" w:wrap="around" w:y="12605"/>
-      </w:pPr>
-      <w:r>
-        <w:t xml:space="preserve">SAMPLE: </w:t>
-      </w:r>
-      <w:r>
-        <w:t>Permission to make digital or hard copies of all or part of this work for personal or classroom use is granted without fee provided that copies are not made or distributed for profit or commercial advantage and that copies bear this notice and the full citation on the first page. To copy otherwise, or republish, to post on servers or to redistribute to lists, requires prior specific permission and/or a fee.</w:t>
-      </w:r>
-    </w:p>
-    <w:p>
-      <w:pPr>
-        <w:framePr w:w="4680" w:h="1977" w:hRule="exact" w:hSpace="187" w:wrap="around" w:vAnchor="page" w:hAnchor="page" w:x="1155" w:y="12605" w:anchorLock="1"/>
-        <w:spacing w:after="0"/>
-        <w:rPr>
-          <w:sz w:val="16"/>
-        </w:rPr>
-      </w:pPr>
-      <w:r>
-        <w:rPr>
-          <w:i/>
-          <w:iCs/>
-          <w:sz w:val="16"/>
-        </w:rPr>
-        <w:t>Conference’</w:t>
-      </w:r>
-      <w:r>
-        <w:rPr>
-          <w:i/>
-          <w:iCs/>
-          <w:sz w:val="16"/>
-        </w:rPr>
-        <w:t>10</w:t>
-      </w:r>
-      <w:r>
-        <w:rPr>
-          <w:sz w:val="16"/>
-        </w:rPr>
-        <w:t>, Month 1–2, 2010</w:t>
-      </w:r>
-      <w:r>
-        <w:rPr>
-          <w:sz w:val="16"/>
-        </w:rPr>
-        <w:t>, City, State, Country.</w:t>
-      </w:r>
-    </w:p>
-    <w:p>
-      <w:pPr>
-        <w:framePr w:w="4680" w:h="1977" w:hRule="exact" w:hSpace="187" w:wrap="around" w:vAnchor="page" w:hAnchor="page" w:x="1155" w:y="12605" w:anchorLock="1"/>
-        <w:spacing w:after="0"/>
-        <w:rPr>
-          <w:sz w:val="16"/>
-        </w:rPr>
-      </w:pPr>
-      <w:r>
-        <w:rPr>
-          <w:sz w:val="16"/>
-        </w:rPr>
-        <w:t>Copyright 2</w:t>
-      </w:r>
-      <w:r>
-        <w:rPr>
-          <w:sz w:val="16"/>
-        </w:rPr>
-        <w:t>010</w:t>
-      </w:r>
-      <w:r>
-        <w:rPr>
-          <w:sz w:val="16"/>
-        </w:rPr>
-        <w:t xml:space="preserve"> ACM 1-58113-000-0/00/0010</w:t>
-      </w:r>
-      <w:r>
-        <w:rPr>
-          <w:sz w:val="16"/>
-        </w:rPr>
-        <w:t xml:space="preserve"> </w:t>
-      </w:r>
-      <w:r>
-        <w:rPr>
-          <w:sz w:val="16"/>
-        </w:rPr>
-        <w:t>…$15</w:t>
-      </w:r>
-      <w:r>
-        <w:rPr>
-          <w:sz w:val="16"/>
-        </w:rPr>
-        <w:t>.00.</w:t>
-      </w:r>
-    </w:p>
-    <w:p>
-      <w:pPr>
-        <w:framePr w:w="4680" w:h="1977" w:hRule="exact" w:hSpace="187" w:wrap="around" w:vAnchor="page" w:hAnchor="page" w:x="1155" w:y="12605" w:anchorLock="1"/>
-        <w:rPr>
-          <w:iCs/>
-        </w:rPr>
-      </w:pPr>
-      <w:r>
-        <w:t xml:space="preserve">DOI: </w:t>
-      </w:r>
-      <w:r>
-        <w:rPr>
-          <w:sz w:val="22"/>
-          <w:szCs w:val="22"/>
-        </w:rPr>
-        <w:t>http://dx.doi.org/10.1145/12345.</w:t>
-      </w:r>
-      <w:r>
-        <w:rPr>
-          <w:sz w:val="22"/>
-          <w:szCs w:val="22"/>
-        </w:rPr>
-        <w:t>67890</w:t>
+        <w:t>of these ever larger and larger music collections has quickly become a wholly unscalable process.</w:t>
+      </w:r>
+      <w:r>
+        <w:rPr>
+          <w:sz w:val="20"/>
+        </w:rPr>
+        <w:t xml:space="preserve"> The search for efficient ways of automating the classification of music by genre (and many other labels) is thus quickly becoming an essential task in the music industry.</w:t>
       </w:r>
     </w:p>
     <w:p>
@@ -533,41 +651,240 @@
         <w:pStyle w:val="BodyTextIndent"/>
         <w:spacing w:after="120"/>
         <w:ind w:firstLine="0"/>
-      </w:pPr>
-      <w:r>
-        <w:t>Please use a 9-point Times Roman font, or other Roman font with serifs, as close as possible in appearance to Times Roman in which these guidelines have been set. The goal is to have a 9-point text, as you see here. Please use sans-serif or non-proportional fonts only for special purposes, such as distinguishing source code text. If Times Roman is not available, try the font named Computer Modern Roman. On a Macintosh, use the font named Times.  Right margins should be justified, not ragged.</w:t>
-      </w:r>
-    </w:p>
-    <w:p>
-      <w:pPr>
-        <w:pStyle w:val="Heading2"/>
-        <w:spacing w:before="120"/>
-      </w:pPr>
-      <w:r>
-        <w:t>Title and Authors</w:t>
-      </w:r>
-    </w:p>
-    <w:p>
-      <w:pPr>
-        <w:spacing w:after="120"/>
-      </w:pPr>
-      <w:r>
-        <w:t>The title (Helvetica 18-point bold), authors' names (Helvetica 12-point) and affiliations (Helvetica 10-point) run across the full width of the page – one column wide. We also recommend phone number (Helvetica 10-point) and e-mail address (Helvetica 12-point). See the top of this page for three addresses. If only one address is needed, center all address text. For two addresses, use two centered tabs, and so on. For more than three authors, you may have to improvise.</w:t>
-      </w:r>
-      <w:r>
-        <w:rPr>
-          <w:rStyle w:val="FootnoteReference"/>
-        </w:rPr>
-        <w:footnoteReference w:id="1"/>
-      </w:r>
-    </w:p>
-    <w:p>
-      <w:pPr>
-        <w:pStyle w:val="Heading2"/>
-        <w:spacing w:before="120"/>
-      </w:pPr>
-      <w:r>
-        <w:t>First Page Copyright Notice</w:t>
+        <w:rPr>
+          <w:sz w:val="20"/>
+        </w:rPr>
+      </w:pPr>
+      <w:r>
+        <w:rPr>
+          <w:sz w:val="20"/>
+        </w:rPr>
+        <w:t xml:space="preserve">Unfortunately, in the field of machine learning, audio analysis has reached what </w:t>
+      </w:r>
+      <w:r>
+        <w:rPr>
+          <w:sz w:val="20"/>
+        </w:rPr>
+        <w:t xml:space="preserve">some researchers call the “bottleneck of music genre classification” [Li, </w:t>
+      </w:r>
+      <w:r>
+        <w:rPr>
+          <w:i/>
+          <w:sz w:val="20"/>
+        </w:rPr>
+        <w:t>et. al.</w:t>
+      </w:r>
+      <w:r>
+        <w:rPr>
+          <w:sz w:val="20"/>
+        </w:rPr>
+        <w:t xml:space="preserve">]. </w:t>
+      </w:r>
+      <w:r>
+        <w:rPr>
+          <w:sz w:val="20"/>
+        </w:rPr>
+        <w:t xml:space="preserve">This is partially due to the lack of established conventions surrounding the format of audio data. Currently available audio datasets sometimes consist of raw audio files in varying formats, but more frequently researchers have chosen to </w:t>
+      </w:r>
+      <w:r>
+        <w:rPr>
+          <w:sz w:val="20"/>
+        </w:rPr>
+        <w:t>reduce the size of the problem</w:t>
+      </w:r>
+      <w:r>
+        <w:rPr>
+          <w:sz w:val="20"/>
+        </w:rPr>
+        <w:t xml:space="preserve"> by </w:t>
+      </w:r>
+      <w:r>
+        <w:rPr>
+          <w:sz w:val="20"/>
+        </w:rPr>
+        <w:t>training their models</w:t>
+      </w:r>
+      <w:r>
+        <w:rPr>
+          <w:sz w:val="20"/>
+        </w:rPr>
+        <w:t xml:space="preserve"> </w:t>
+      </w:r>
+      <w:r>
+        <w:rPr>
+          <w:sz w:val="20"/>
+        </w:rPr>
+        <w:t xml:space="preserve">on </w:t>
+      </w:r>
+      <w:r>
+        <w:rPr>
+          <w:sz w:val="20"/>
+        </w:rPr>
+        <w:t>a data set of derived features or annotations of the raw data</w:t>
+      </w:r>
+      <w:r>
+        <w:rPr>
+          <w:sz w:val="20"/>
+        </w:rPr>
+        <w:t xml:space="preserve"> rather than the raw audio itself</w:t>
+      </w:r>
+      <w:r>
+        <w:rPr>
+          <w:sz w:val="20"/>
+        </w:rPr>
+        <w:t xml:space="preserve">. </w:t>
+      </w:r>
+      <w:r>
+        <w:rPr>
+          <w:sz w:val="20"/>
+        </w:rPr>
+        <w:t>This has achieved some success –</w:t>
+      </w:r>
+      <w:r>
+        <w:rPr>
+          <w:sz w:val="20"/>
+        </w:rPr>
+        <w:t xml:space="preserve"> </w:t>
+      </w:r>
+      <w:r>
+        <w:rPr>
+          <w:sz w:val="20"/>
+        </w:rPr>
+        <w:t xml:space="preserve">for example, Tzanetakis, </w:t>
+      </w:r>
+      <w:r>
+        <w:rPr>
+          <w:i/>
+          <w:sz w:val="20"/>
+        </w:rPr>
+        <w:t>et. al.</w:t>
+      </w:r>
+      <w:r>
+        <w:rPr>
+          <w:sz w:val="20"/>
+        </w:rPr>
+        <w:t xml:space="preserve">, was able to </w:t>
+      </w:r>
+      <w:r>
+        <w:rPr>
+          <w:sz w:val="20"/>
+        </w:rPr>
+        <w:t>reach</w:t>
+      </w:r>
+      <w:r>
+        <w:rPr>
+          <w:sz w:val="20"/>
+        </w:rPr>
+        <w:t xml:space="preserve"> a ~60% accuracy rate using </w:t>
+      </w:r>
+      <w:r>
+        <w:rPr>
+          <w:sz w:val="20"/>
+        </w:rPr>
+        <w:t xml:space="preserve">standard classifiers and </w:t>
+      </w:r>
+      <w:r>
+        <w:rPr>
+          <w:sz w:val="20"/>
+        </w:rPr>
+        <w:t>feature sets bas</w:t>
+      </w:r>
+      <w:r>
+        <w:rPr>
+          <w:sz w:val="20"/>
+        </w:rPr>
+        <w:t>ed on timbre</w:t>
+      </w:r>
+      <w:r>
+        <w:rPr>
+          <w:sz w:val="20"/>
+        </w:rPr>
+        <w:t xml:space="preserve"> (musical texture)</w:t>
+      </w:r>
+      <w:r>
+        <w:rPr>
+          <w:sz w:val="20"/>
+        </w:rPr>
+        <w:t>, rhythm, and pitch – but many of these feature sets are determined based on previous research</w:t>
+      </w:r>
+      <w:r>
+        <w:rPr>
+          <w:sz w:val="20"/>
+        </w:rPr>
+        <w:t xml:space="preserve"> in speech recognition, </w:t>
+      </w:r>
+      <w:r>
+        <w:rPr>
+          <w:sz w:val="20"/>
+        </w:rPr>
+        <w:t>which does not</w:t>
+      </w:r>
+      <w:r>
+        <w:rPr>
+          <w:sz w:val="20"/>
+        </w:rPr>
+        <w:t xml:space="preserve"> </w:t>
+      </w:r>
+      <w:r>
+        <w:rPr>
+          <w:sz w:val="20"/>
+        </w:rPr>
+        <w:t xml:space="preserve">necessarily translate </w:t>
+      </w:r>
+      <w:r>
+        <w:rPr>
+          <w:sz w:val="20"/>
+        </w:rPr>
+        <w:t>well to</w:t>
+      </w:r>
+      <w:r>
+        <w:rPr>
+          <w:sz w:val="20"/>
+        </w:rPr>
+        <w:t xml:space="preserve"> the much more complex feature space of musical data.</w:t>
+      </w:r>
+      <w:r>
+        <w:rPr>
+          <w:sz w:val="20"/>
+        </w:rPr>
+        <w:t xml:space="preserve"> Primarily, these </w:t>
+      </w:r>
+      <w:r>
+        <w:rPr>
+          <w:sz w:val="20"/>
+        </w:rPr>
+        <w:t xml:space="preserve">feature sets fail to capture </w:t>
+      </w:r>
+      <w:r>
+        <w:rPr>
+          <w:i/>
+          <w:sz w:val="20"/>
+        </w:rPr>
+        <w:t>musical intent</w:t>
+      </w:r>
+      <w:r>
+        <w:rPr>
+          <w:sz w:val="20"/>
+        </w:rPr>
+        <w:t>, that is, the inherent p</w:t>
+      </w:r>
+      <w:r>
+        <w:rPr>
+          <w:sz w:val="20"/>
+        </w:rPr>
+        <w:t>atterns underlying the composition of the music</w:t>
+      </w:r>
+      <w:r>
+        <w:rPr>
+          <w:sz w:val="20"/>
+        </w:rPr>
+        <w:t>, rather than qualities of a particular recording or sample</w:t>
+      </w:r>
+      <w:r>
+        <w:rPr>
+          <w:sz w:val="20"/>
+        </w:rPr>
+        <w:t>. Musical intent is a key characteristic of music that is not found in speech (the closest example might be spoken word performances), and which is not capturable by investigating pitch, rhythm, or timbre alone.</w:t>
       </w:r>
     </w:p>
     <w:p>
@@ -575,18 +892,152 @@
         <w:pStyle w:val="BodyTextIndent"/>
         <w:spacing w:after="120"/>
         <w:ind w:firstLine="0"/>
-      </w:pPr>
-      <w:r>
-        <w:t>Please leave 3.81 cm (1.5") of blank text box at the bottom of the left column of the first page for the copyright notice.</w:t>
-      </w:r>
-    </w:p>
-    <w:p>
-      <w:pPr>
-        <w:pStyle w:val="Heading2"/>
-        <w:spacing w:before="120"/>
-      </w:pPr>
-      <w:r>
-        <w:t>Subsequent Pages</w:t>
+        <w:rPr>
+          <w:iCs/>
+          <w:sz w:val="20"/>
+        </w:rPr>
+      </w:pPr>
+      <w:r>
+        <w:rPr>
+          <w:iCs/>
+          <w:sz w:val="20"/>
+        </w:rPr>
+        <w:t xml:space="preserve">While much of the research on music genre classification has gone in the direction of feature set analysis, some intrepid researchers have set forth to do battle with raw audio data. Li, </w:t>
+      </w:r>
+      <w:r>
+        <w:rPr>
+          <w:i/>
+          <w:iCs/>
+          <w:sz w:val="20"/>
+        </w:rPr>
+        <w:t>et. al.</w:t>
+      </w:r>
+      <w:r>
+        <w:rPr>
+          <w:iCs/>
+          <w:sz w:val="20"/>
+        </w:rPr>
+        <w:t xml:space="preserve">, </w:t>
+      </w:r>
+      <w:r>
+        <w:rPr>
+          <w:iCs/>
+          <w:sz w:val="20"/>
+        </w:rPr>
+        <w:t xml:space="preserve">showed </w:t>
+      </w:r>
+      <w:r>
+        <w:rPr>
+          <w:iCs/>
+          <w:sz w:val="20"/>
+        </w:rPr>
+        <w:t>promising</w:t>
+      </w:r>
+      <w:r>
+        <w:rPr>
+          <w:iCs/>
+          <w:sz w:val="20"/>
+        </w:rPr>
+        <w:t xml:space="preserve"> results when applying CNN methodology directly to audio data (84% accuracy) using a fascinating modification to the image-based</w:t>
+      </w:r>
+      <w:r>
+        <w:rPr>
+          <w:iCs/>
+          <w:sz w:val="20"/>
+        </w:rPr>
+        <w:t xml:space="preserve"> CNN in which they took</w:t>
+      </w:r>
+      <w:r>
+        <w:rPr>
+          <w:iCs/>
+          <w:sz w:val="20"/>
+        </w:rPr>
+        <w:t xml:space="preserve"> w</w:t>
+      </w:r>
+      <w:r>
+        <w:rPr>
+          <w:iCs/>
+          <w:sz w:val="20"/>
+        </w:rPr>
+        <w:t>indows of adjacent, overlapping</w:t>
+      </w:r>
+      <w:r>
+        <w:rPr>
+          <w:iCs/>
+          <w:sz w:val="20"/>
+        </w:rPr>
+        <w:t xml:space="preserve"> </w:t>
+      </w:r>
+      <w:r>
+        <w:rPr>
+          <w:iCs/>
+          <w:sz w:val="20"/>
+        </w:rPr>
+        <w:t>audio clips</w:t>
+      </w:r>
+      <w:r>
+        <w:rPr>
+          <w:iCs/>
+          <w:sz w:val="20"/>
+        </w:rPr>
+        <w:t xml:space="preserve"> along the duration of</w:t>
+      </w:r>
+      <w:r>
+        <w:rPr>
+          <w:iCs/>
+          <w:sz w:val="20"/>
+        </w:rPr>
+        <w:t xml:space="preserve"> the full piece (paralleling the windows and stride parameters in image analysis). </w:t>
+      </w:r>
+      <w:r>
+        <w:rPr>
+          <w:iCs/>
+          <w:sz w:val="20"/>
+        </w:rPr>
+        <w:t xml:space="preserve">However, they only achieved 30% accuracy on their test dataset, </w:t>
+      </w:r>
+      <w:r>
+        <w:rPr>
+          <w:iCs/>
+          <w:sz w:val="20"/>
+        </w:rPr>
+        <w:t xml:space="preserve">which they acknowledge is due to overfitting. They </w:t>
+      </w:r>
+      <w:r>
+        <w:rPr>
+          <w:iCs/>
+          <w:sz w:val="20"/>
+        </w:rPr>
+        <w:t xml:space="preserve">additionally note that their method is highly sensitive to variations in musical timbre and other </w:t>
+      </w:r>
+      <w:r>
+        <w:rPr>
+          <w:iCs/>
+          <w:sz w:val="20"/>
+        </w:rPr>
+        <w:lastRenderedPageBreak/>
+        <w:t xml:space="preserve">features, </w:t>
+      </w:r>
+      <w:r>
+        <w:rPr>
+          <w:iCs/>
+          <w:sz w:val="20"/>
+        </w:rPr>
+        <w:t xml:space="preserve">and performs less well when </w:t>
+      </w:r>
+      <w:r>
+        <w:rPr>
+          <w:iCs/>
+          <w:sz w:val="20"/>
+        </w:rPr>
+        <w:t xml:space="preserve">trained on data containing more </w:t>
+      </w:r>
+      <w:r>
+        <w:rPr>
+          <w:iCs/>
+          <w:sz w:val="20"/>
+        </w:rPr>
+        <w:t>than 4 labels and/or containing genres that might be considered as being similar to each other.</w:t>
       </w:r>
     </w:p>
     <w:p>
@@ -594,9 +1045,190 @@
         <w:pStyle w:val="BodyTextIndent"/>
         <w:spacing w:after="120"/>
         <w:ind w:firstLine="0"/>
-      </w:pPr>
-      <w:r>
-        <w:t>For pages other than the first page, start at the top of the page, and continue in double-column format.  The two columns on the last page should be as close to equal length as possible.</w:t>
+        <w:rPr>
+          <w:iCs/>
+          <w:sz w:val="20"/>
+        </w:rPr>
+      </w:pPr>
+      <w:r>
+        <w:rPr>
+          <w:iCs/>
+          <w:sz w:val="20"/>
+        </w:rPr>
+        <w:t xml:space="preserve">Thus a major problem remains of reliably classifying large music datasets that contain several labels of varying degrees of similarity. </w:t>
+      </w:r>
+      <w:r>
+        <w:rPr>
+          <w:iCs/>
+          <w:sz w:val="20"/>
+        </w:rPr>
+        <w:t xml:space="preserve">Due to the size of the datasets, it is not possible for manual classification to </w:t>
+      </w:r>
+      <w:r>
+        <w:rPr>
+          <w:iCs/>
+          <w:sz w:val="20"/>
+        </w:rPr>
+        <w:t xml:space="preserve">annotate each track. </w:t>
+      </w:r>
+      <w:bookmarkStart w:id="0" w:name="_GoBack"/>
+      <w:bookmarkEnd w:id="0"/>
+    </w:p>
+    <w:p>
+      <w:pPr>
+        <w:pStyle w:val="BodyTextIndent"/>
+        <w:spacing w:after="120"/>
+        <w:ind w:firstLine="0"/>
+        <w:rPr>
+          <w:sz w:val="20"/>
+        </w:rPr>
+      </w:pPr>
+    </w:p>
+    <w:p>
+      <w:pPr>
+        <w:pStyle w:val="Heading1"/>
+        <w:spacing w:before="120"/>
+      </w:pPr>
+      <w:r>
+        <w:t>METHODS</w:t>
+      </w:r>
+    </w:p>
+    <w:p>
+      <w:pPr>
+        <w:pStyle w:val="Heading2"/>
+      </w:pPr>
+      <w:r>
+        <w:t>DDD</w:t>
+      </w:r>
+    </w:p>
+    <w:p>
+      <w:pPr>
+        <w:pStyle w:val="BodyTextIndent"/>
+        <w:spacing w:after="120"/>
+        <w:ind w:firstLine="0"/>
+      </w:pPr>
+      <w:r>
+        <w:t>The</w:t>
+      </w:r>
+    </w:p>
+    <w:p>
+      <w:pPr>
+        <w:pStyle w:val="Heading2"/>
+      </w:pPr>
+      <w:r>
+        <w:t>DDD</w:t>
+      </w:r>
+    </w:p>
+    <w:p>
+      <w:r>
+        <w:t>The</w:t>
+      </w:r>
+    </w:p>
+    <w:p>
+      <w:pPr>
+        <w:pStyle w:val="Heading2"/>
+      </w:pPr>
+      <w:r>
+        <w:t>DDD</w:t>
+      </w:r>
+    </w:p>
+    <w:p>
+      <w:pPr>
+        <w:pStyle w:val="BodyTextIndent"/>
+        <w:spacing w:after="120"/>
+        <w:ind w:firstLine="0"/>
+        <w:rPr>
+          <w:szCs w:val="18"/>
+        </w:rPr>
+      </w:pPr>
+      <w:r>
+        <w:rPr>
+          <w:szCs w:val="18"/>
+        </w:rPr>
+        <w:t>The</w:t>
+      </w:r>
+    </w:p>
+    <w:p>
+      <w:pPr>
+        <w:pStyle w:val="Heading1"/>
+        <w:spacing w:before="120"/>
+      </w:pPr>
+      <w:r>
+        <w:t>RESULTS</w:t>
+      </w:r>
+    </w:p>
+    <w:p>
+      <w:pPr>
+        <w:pStyle w:val="Heading2"/>
+        <w:spacing w:before="0"/>
+      </w:pPr>
+      <w:r>
+        <w:t>DDD</w:t>
+      </w:r>
+    </w:p>
+    <w:p>
+      <w:pPr>
+        <w:pStyle w:val="BodyTextIndent"/>
+        <w:spacing w:after="120"/>
+        <w:ind w:firstLine="0"/>
+      </w:pPr>
+      <w:r>
+        <w:t>Ple</w:t>
+      </w:r>
+    </w:p>
+    <w:p>
+      <w:pPr>
+        <w:pStyle w:val="Heading2"/>
+        <w:spacing w:before="120"/>
+      </w:pPr>
+      <w:r>
+        <w:t>DDD</w:t>
+      </w:r>
+    </w:p>
+    <w:p>
+      <w:pPr>
+        <w:spacing w:after="120"/>
+      </w:pPr>
+      <w:r>
+        <w:t xml:space="preserve">The </w:t>
+      </w:r>
+    </w:p>
+    <w:p>
+      <w:pPr>
+        <w:pStyle w:val="Heading2"/>
+        <w:spacing w:before="120"/>
+      </w:pPr>
+      <w:r>
+        <w:t>DDD</w:t>
+      </w:r>
+    </w:p>
+    <w:p>
+      <w:pPr>
+        <w:pStyle w:val="BodyTextIndent"/>
+        <w:spacing w:after="120"/>
+        <w:ind w:firstLine="0"/>
+      </w:pPr>
+      <w:r>
+        <w:t xml:space="preserve">Please </w:t>
+      </w:r>
+    </w:p>
+    <w:p>
+      <w:pPr>
+        <w:pStyle w:val="Heading2"/>
+        <w:spacing w:before="120"/>
+      </w:pPr>
+      <w:r>
+        <w:t>DDD</w:t>
+      </w:r>
+    </w:p>
+    <w:p>
+      <w:pPr>
+        <w:pStyle w:val="BodyTextIndent"/>
+        <w:spacing w:after="120"/>
+        <w:ind w:firstLine="0"/>
+      </w:pPr>
+      <w:r>
+        <w:t xml:space="preserve">For </w:t>
       </w:r>
     </w:p>
     <w:p>
@@ -893,95 +1525,27 @@
     </w:p>
     <w:p>
       <w:pPr>
+        <w:pStyle w:val="Heading1"/>
+      </w:pPr>
+      <w:r>
+        <w:t>CONCLUSIONS</w:t>
+      </w:r>
+    </w:p>
+    <w:p>
+      <w:pPr>
+        <w:spacing w:after="120"/>
+      </w:pPr>
+      <w:r>
+        <w:t>Footnotes</w:t>
+      </w:r>
+    </w:p>
+    <w:p>
+      <w:pPr>
         <w:pStyle w:val="Heading2"/>
         <w:spacing w:before="120"/>
       </w:pPr>
       <w:r>
-        <w:t>References and Citations</w:t>
-      </w:r>
-    </w:p>
-    <w:p>
-      <w:pPr>
-        <w:spacing w:after="120"/>
-      </w:pPr>
-      <w:r>
-        <w:t>Footnotes should be Times New Roman 9-point, and justified to the full width of the column.</w:t>
-      </w:r>
-    </w:p>
-    <w:p>
-      <w:pPr>
-        <w:spacing w:after="120"/>
-      </w:pPr>
-      <w:r>
-        <w:lastRenderedPageBreak/>
-        <w:t xml:space="preserve">Use the </w:t>
-      </w:r>
-      <w:r>
-        <w:t xml:space="preserve">“ACM Reference format” </w:t>
-      </w:r>
-      <w:r>
-        <w:t>for references – that is, a numbered list at the end of the article, ordered alphabetically</w:t>
-      </w:r>
-      <w:r>
-        <w:t xml:space="preserve"> and formatted accordingly</w:t>
-      </w:r>
-      <w:r>
-        <w:t xml:space="preserve">. </w:t>
-      </w:r>
-      <w:r>
-        <w:t>See</w:t>
-      </w:r>
-      <w:r>
-        <w:t xml:space="preserve"> examples </w:t>
-      </w:r>
-      <w:r>
-        <w:t xml:space="preserve">of some typical reference types, in the new “ACM Reference format”, </w:t>
-      </w:r>
-      <w:r>
-        <w:t xml:space="preserve">at the end of this document. Within this template, use the style named </w:t>
-      </w:r>
-      <w:r>
-        <w:rPr>
-          <w:i/>
-        </w:rPr>
-        <w:t>references</w:t>
-      </w:r>
-      <w:r>
-        <w:t xml:space="preserve"> for the text</w:t>
-      </w:r>
-      <w:r>
-        <w:t>.</w:t>
-      </w:r>
-      <w:r>
-        <w:t xml:space="preserve"> Acceptable abbreviations, for journal names, can be found here: </w:t>
-      </w:r>
-      <w:hyperlink r:id="rId8" w:history="1">
-        <w:r>
-          <w:rPr>
-            <w:rStyle w:val="Hyperlink"/>
-          </w:rPr>
-          <w:t>http://library.caltech.edu/reference/abbreviations/</w:t>
-        </w:r>
-      </w:hyperlink>
-      <w:r>
-        <w:t>. Word may try to automatically ‘underline’ hotlinks in your references, the correct style is NO underlining.</w:t>
-      </w:r>
-    </w:p>
-    <w:p>
-      <w:pPr>
-        <w:spacing w:after="120"/>
-      </w:pPr>
-      <w:r>
-        <w:t>The references are also in 9 pt., but that section (see Section 7) is ragged right. References should be published materials accessible to the public. Internal technical reports may be cited only if they are easily accessible (i.e. you can give the address to obtain the report within your citation) and may be obtained by any reader. Proprietary information may not be cited. Private communications should be acknowledged, not referenced  (e.g., “[Robertson, personal communication]”).</w:t>
-      </w:r>
-    </w:p>
-    <w:p>
-      <w:pPr>
-        <w:pStyle w:val="Heading2"/>
-        <w:spacing w:before="120"/>
-      </w:pPr>
-      <w:r>
-        <w:t>Page Numbering, Headers and Footers</w:t>
+        <w:t>DDD</w:t>
       </w:r>
     </w:p>
     <w:p>
@@ -991,7 +1555,7 @@
         <w:ind w:firstLine="0"/>
       </w:pPr>
       <w:r>
-        <w:t>Do not include headers, footers or page numbers in your submission. These will be added when the publications are assembled.</w:t>
+        <w:t xml:space="preserve">Do </w:t>
       </w:r>
     </w:p>
     <w:p>
@@ -1000,32 +1564,7 @@
         <w:spacing w:before="120"/>
       </w:pPr>
       <w:r>
-        <w:t>FIGURES/CAPTIONS</w:t>
-      </w:r>
-    </w:p>
-    <w:p>
-      <w:pPr>
-        <w:spacing w:after="120"/>
-      </w:pPr>
-      <w:r>
-        <w:t>Place Tables/Figures/Images in text as close to the reference as possible (see Figure 1).  It may extend across both columns to a maximum width of 17.78 cm (7”).</w:t>
-      </w:r>
-    </w:p>
-    <w:p>
-      <w:pPr>
-        <w:spacing w:after="120"/>
-      </w:pPr>
-      <w:r>
-        <w:t>Captions should be Times New Roman 9-point bold.  They should be numbered (e.g., “Table 1” or “Figure 2”), please note that the word for Table and Figure are spelled out. Figure’s captions should be centered beneath the image or picture, and Table captions should be centered above the table body.</w:t>
-      </w:r>
-    </w:p>
-    <w:p>
-      <w:pPr>
-        <w:pStyle w:val="Heading1"/>
-        <w:spacing w:before="120"/>
-      </w:pPr>
-      <w:r>
-        <w:t>SECTIONS</w:t>
+        <w:t>SUMMARY &amp; FUTURE WORK</w:t>
       </w:r>
     </w:p>
     <w:p>
@@ -1033,42 +1572,78 @@
         <w:pStyle w:val="BodyTextIndent"/>
         <w:spacing w:after="120"/>
         <w:ind w:firstLine="0"/>
-        <w:rPr>
-          <w:rFonts w:cs="Miriam"/>
-          <w:b/>
-          <w:bCs/>
-          <w:szCs w:val="18"/>
-          <w:lang w:eastAsia="en-AU"/>
-        </w:rPr>
-      </w:pPr>
+      </w:pPr>
+      <w:r>
+        <w:t>subsection</w:t>
+      </w:r>
+      <w:r>
+        <w:t xml:space="preserve"> </w:t>
+      </w:r>
+    </w:p>
+    <w:p>
+      <w:pPr>
+        <w:pStyle w:val="Heading2"/>
+        <w:spacing w:before="120"/>
+      </w:pPr>
+      <w:r>
+        <w:t>Subsections</w:t>
+      </w:r>
+    </w:p>
+    <w:p>
+      <w:pPr>
+        <w:spacing w:after="120"/>
+      </w:pPr>
+      <w:r>
+        <w:t xml:space="preserve">The </w:t>
+      </w:r>
+    </w:p>
+    <w:p>
+      <w:pPr>
+        <w:pStyle w:val="Heading3"/>
+        <w:spacing w:before="120"/>
+      </w:pPr>
+      <w:r>
+        <w:t>Subsubsections</w:t>
+      </w:r>
     </w:p>
     <w:p>
       <w:pPr>
         <w:pStyle w:val="BodyTextIndent"/>
         <w:spacing w:after="120"/>
         <w:ind w:firstLine="0"/>
-        <w:rPr>
-          <w:rFonts w:cs="Miriam"/>
-          <w:b/>
-          <w:bCs/>
-          <w:szCs w:val="18"/>
-          <w:lang w:eastAsia="en-AU"/>
-        </w:rPr>
-      </w:pPr>
+      </w:pPr>
+      <w:r>
+        <w:t xml:space="preserve">The </w:t>
+      </w:r>
+    </w:p>
+    <w:p>
+      <w:pPr>
+        <w:pStyle w:val="Heading4"/>
+        <w:spacing w:before="120"/>
+      </w:pPr>
+      <w:r>
+        <w:lastRenderedPageBreak/>
+        <w:t>Subsubsections</w:t>
+      </w:r>
     </w:p>
     <w:p>
       <w:pPr>
         <w:pStyle w:val="BodyTextIndent"/>
         <w:spacing w:after="120"/>
         <w:ind w:firstLine="0"/>
-        <w:rPr>
-          <w:rFonts w:cs="Miriam"/>
-          <w:b/>
-          <w:bCs/>
-          <w:szCs w:val="18"/>
-          <w:lang w:eastAsia="en-AU"/>
-        </w:rPr>
-      </w:pPr>
+      </w:pPr>
+      <w:r>
+        <w:t xml:space="preserve">The </w:t>
+      </w:r>
+    </w:p>
+    <w:p>
+      <w:pPr>
+        <w:pStyle w:val="Heading4"/>
+        <w:spacing w:before="120"/>
+      </w:pPr>
+      <w:r>
+        <w:t>Subsubsections</w:t>
+      </w:r>
     </w:p>
     <w:p>
       <w:pPr>
@@ -1077,315 +1652,16 @@
         <w:ind w:firstLine="0"/>
       </w:pPr>
       <w:r>
-        <w:rPr>
-          <w:noProof/>
-          <w:sz w:val="20"/>
-        </w:rPr>
-        <mc:AlternateContent>
-          <mc:Choice Requires="wpg">
-            <w:drawing>
-              <wp:anchor distT="0" distB="0" distL="114300" distR="114300" simplePos="0" relativeHeight="251657728" behindDoc="0" locked="0" layoutInCell="1" allowOverlap="1" wp14:anchorId="1317DFFB" wp14:editId="15F86B57">
-                <wp:simplePos x="0" y="0"/>
-                <wp:positionH relativeFrom="column">
-                  <wp:posOffset>3366135</wp:posOffset>
-                </wp:positionH>
-                <wp:positionV relativeFrom="paragraph">
-                  <wp:posOffset>-5213985</wp:posOffset>
-                </wp:positionV>
-                <wp:extent cx="3086100" cy="1828800"/>
-                <wp:effectExtent l="0" t="0" r="0" b="0"/>
-                <wp:wrapSquare wrapText="bothSides"/>
-                <wp:docPr id="1" name="Group 6"/>
-                <wp:cNvGraphicFramePr>
-                  <a:graphicFrameLocks xmlns:a="http://schemas.openxmlformats.org/drawingml/2006/main"/>
-                </wp:cNvGraphicFramePr>
-                <a:graphic xmlns:a="http://schemas.openxmlformats.org/drawingml/2006/main">
-                  <a:graphicData uri="http://schemas.microsoft.com/office/word/2010/wordprocessingGroup">
-                    <wpg:wgp>
-                      <wpg:cNvGrpSpPr>
-                        <a:grpSpLocks/>
-                      </wpg:cNvGrpSpPr>
-                      <wpg:grpSpPr bwMode="auto">
-                        <a:xfrm>
-                          <a:off x="0" y="0"/>
-                          <a:ext cx="3086100" cy="1828800"/>
-                          <a:chOff x="6381" y="1444"/>
-                          <a:chExt cx="4860" cy="2880"/>
-                        </a:xfrm>
-                      </wpg:grpSpPr>
-                      <pic:pic xmlns:pic="http://schemas.openxmlformats.org/drawingml/2006/picture">
-                        <pic:nvPicPr>
-                          <pic:cNvPr id="2" name="Picture 3" descr="VRH-after"/>
-                          <pic:cNvPicPr preferRelativeResize="0">
-                            <a:picLocks noChangeAspect="1" noChangeArrowheads="1"/>
-                          </pic:cNvPicPr>
-                        </pic:nvPicPr>
-                        <pic:blipFill>
-                          <a:blip r:embed="rId9">
-                            <a:extLst>
-                              <a:ext uri="{28A0092B-C50C-407E-A947-70E740481C1C}">
-                                <a14:useLocalDpi xmlns:a14="http://schemas.microsoft.com/office/drawing/2010/main" val="0"/>
-                              </a:ext>
-                            </a:extLst>
-                          </a:blip>
-                          <a:srcRect/>
-                          <a:stretch>
-                            <a:fillRect/>
-                          </a:stretch>
-                        </pic:blipFill>
-                        <pic:spPr bwMode="auto">
-                          <a:xfrm>
-                            <a:off x="6381" y="1444"/>
-                            <a:ext cx="4860" cy="2416"/>
-                          </a:xfrm>
-                          <a:prstGeom prst="rect">
-                            <a:avLst/>
-                          </a:prstGeom>
-                          <a:noFill/>
-                          <a:ln>
-                            <a:noFill/>
-                          </a:ln>
-                          <a:extLst>
-                            <a:ext uri="{909E8E84-426E-40DD-AFC4-6F175D3DCCD1}">
-                              <a14:hiddenFill xmlns:a14="http://schemas.microsoft.com/office/drawing/2010/main">
-                                <a:solidFill>
-                                  <a:srgbClr val="FFFFFF"/>
-                                </a:solidFill>
-                              </a14:hiddenFill>
-                            </a:ext>
-                            <a:ext uri="{91240B29-F687-4F45-9708-019B960494DF}">
-                              <a14:hiddenLine xmlns:a14="http://schemas.microsoft.com/office/drawing/2010/main" w="9525">
-                                <a:solidFill>
-                                  <a:srgbClr val="000000"/>
-                                </a:solidFill>
-                                <a:miter lim="800000"/>
-                                <a:headEnd/>
-                                <a:tailEnd/>
-                              </a14:hiddenLine>
-                            </a:ext>
-                          </a:extLst>
-                        </pic:spPr>
-                      </pic:pic>
-                      <wps:wsp>
-                        <wps:cNvPr id="3" name="Text Box 4"/>
-                        <wps:cNvSpPr txBox="1">
-                          <a:spLocks noChangeArrowheads="1"/>
-                        </wps:cNvSpPr>
-                        <wps:spPr bwMode="auto">
-                          <a:xfrm>
-                            <a:off x="6561" y="3792"/>
-                            <a:ext cx="4598" cy="532"/>
-                          </a:xfrm>
-                          <a:prstGeom prst="rect">
-                            <a:avLst/>
-                          </a:prstGeom>
-                          <a:solidFill>
-                            <a:srgbClr val="FFFFFF"/>
-                          </a:solidFill>
-                          <a:ln>
-                            <a:noFill/>
-                          </a:ln>
-                          <a:effectLst/>
-                          <a:extLst>
-                            <a:ext uri="{91240B29-F687-4F45-9708-019B960494DF}">
-                              <a14:hiddenLine xmlns:a14="http://schemas.microsoft.com/office/drawing/2010/main" w="9525">
-                                <a:solidFill>
-                                  <a:srgbClr val="000000"/>
-                                </a:solidFill>
-                                <a:miter lim="800000"/>
-                                <a:headEnd/>
-                                <a:tailEnd/>
-                              </a14:hiddenLine>
-                            </a:ext>
-                            <a:ext uri="{AF507438-7753-43E0-B8FC-AC1667EBCBE1}">
-                              <a14:hiddenEffects xmlns:a14="http://schemas.microsoft.com/office/drawing/2010/main">
-                                <a:effectLst>
-                                  <a:outerShdw dist="35921" dir="2700000" algn="ctr" rotWithShape="0">
-                                    <a:srgbClr val="808080"/>
-                                  </a:outerShdw>
-                                </a:effectLst>
-                              </a14:hiddenEffects>
-                            </a:ext>
-                          </a:extLst>
-                        </wps:spPr>
-                        <wps:txbx>
-                          <w:txbxContent>
-                            <w:p>
-                              <w:pPr>
-                                <w:pStyle w:val="Caption"/>
-                              </w:pPr>
-                              <w:r>
-                                <w:t>Figure 1. Insert caption to place caption below figure.</w:t>
-                              </w:r>
-                            </w:p>
-                            <w:p>
-                              <w:pPr>
-                                <w:pStyle w:val="Caption"/>
-                              </w:pPr>
-                            </w:p>
-                            <w:p>
-                              <w:pPr>
-                                <w:pStyle w:val="Caption"/>
-                              </w:pPr>
-                              <w:r>
-                                <w:t>.</w:t>
-                              </w:r>
-                            </w:p>
-                            <w:p>
-                              <w:pPr>
-                                <w:rPr>
-                                  <w:lang w:val="en-AU"/>
-                                </w:rPr>
-                              </w:pPr>
-                            </w:p>
-                            <w:p>
-                              <w:pPr>
-                                <w:rPr>
-                                  <w:lang w:val="en-AU"/>
-                                </w:rPr>
-                              </w:pPr>
-                            </w:p>
-                          </w:txbxContent>
-                        </wps:txbx>
-                        <wps:bodyPr rot="0" vert="horz" wrap="square" lIns="91440" tIns="45720" rIns="91440" bIns="45720" anchor="t" anchorCtr="0" upright="1">
-                          <a:noAutofit/>
-                        </wps:bodyPr>
-                      </wps:wsp>
-                    </wpg:wgp>
-                  </a:graphicData>
-                </a:graphic>
-                <wp14:sizeRelH relativeFrom="page">
-                  <wp14:pctWidth>0</wp14:pctWidth>
-                </wp14:sizeRelH>
-                <wp14:sizeRelV relativeFrom="page">
-                  <wp14:pctHeight>0</wp14:pctHeight>
-                </wp14:sizeRelV>
-              </wp:anchor>
-            </w:drawing>
-          </mc:Choice>
-          <mc:Fallback>
-            <w:pict>
-              <v:group w14:anchorId="1317DFFB" id="Group 6" o:spid="_x0000_s1026" style="position:absolute;left:0;text-align:left;margin-left:265.05pt;margin-top:-410.5pt;width:243pt;height:2in;z-index:251657728" coordorigin="6381,1444" coordsize="4860,2880" o:gfxdata="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">
-                <v:shapetype id="_x0000_t75" coordsize="21600,21600" o:spt="75" o:preferrelative="t" path="m@4@5l@4@11@9@11@9@5xe" filled="f" stroked="f">
-                  <v:stroke joinstyle="miter"/>
-                  <v:formulas>
-                    <v:f eqn="if lineDrawn pixelLineWidth 0"/>
-                    <v:f eqn="sum @0 1 0"/>
-                    <v:f eqn="sum 0 0 @1"/>
-                    <v:f eqn="prod @2 1 2"/>
-                    <v:f eqn="prod @3 21600 pixelWidth"/>
-                    <v:f eqn="prod @3 21600 pixelHeight"/>
-                    <v:f eqn="sum @0 0 1"/>
-                    <v:f eqn="prod @6 1 2"/>
-                    <v:f eqn="prod @7 21600 pixelWidth"/>
-                    <v:f eqn="sum @8 21600 0"/>
-                    <v:f eqn="prod @7 21600 pixelHeight"/>
-                    <v:f eqn="sum @10 21600 0"/>
-                  </v:formulas>
-                  <v:path o:extrusionok="f" gradientshapeok="t" o:connecttype="rect"/>
-                  <o:lock v:ext="edit" aspectratio="t"/>
-                </v:shapetype>
-                <v:shape id="Picture 3" o:spid="_x0000_s1027" type="#_x0000_t75" alt="VRH-after" style="position:absolute;left:6381;top:1444;width:4860;height:2416;visibility:visible;mso-wrap-style:square" o:preferrelative="f" o:gfxdata="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">
-                  <v:imagedata r:id="rId10" o:title="VRH-after"/>
-                </v:shape>
-                <v:shapetype id="_x0000_t202" coordsize="21600,21600" o:spt="202" path="m0,0l0,21600,21600,21600,21600,0xe">
-                  <v:stroke joinstyle="miter"/>
-                  <v:path gradientshapeok="t" o:connecttype="rect"/>
-                </v:shapetype>
-                <v:shape id="Text Box 4" o:spid="_x0000_s1028" type="#_x0000_t202" style="position:absolute;left:6561;top:3792;width:4598;height:532;visibility:visible;mso-wrap-style:square;v-text-anchor:top" o:gfxdata="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" stroked="f">
-                  <v:shadow color="gray" opacity="1" mv:blur="0" offset="2pt,2pt"/>
-                  <v:textbox>
-                    <w:txbxContent>
-                      <w:p>
-                        <w:pPr>
-                          <w:pStyle w:val="Caption"/>
-                        </w:pPr>
-                        <w:r>
-                          <w:t>Figure 1. Insert caption to place caption below figure.</w:t>
-                        </w:r>
-                      </w:p>
-                      <w:p>
-                        <w:pPr>
-                          <w:pStyle w:val="Caption"/>
-                        </w:pPr>
-                      </w:p>
-                      <w:p>
-                        <w:pPr>
-                          <w:pStyle w:val="Caption"/>
-                        </w:pPr>
-                        <w:r>
-                          <w:t>.</w:t>
-                        </w:r>
-                      </w:p>
-                      <w:p>
-                        <w:pPr>
-                          <w:rPr>
-                            <w:lang w:val="en-AU"/>
-                          </w:rPr>
-                        </w:pPr>
-                      </w:p>
-                      <w:p>
-                        <w:pPr>
-                          <w:rPr>
-                            <w:lang w:val="en-AU"/>
-                          </w:rPr>
-                        </w:pPr>
-                      </w:p>
-                    </w:txbxContent>
-                  </v:textbox>
-                </v:shape>
-                <w10:wrap type="square"/>
-              </v:group>
-            </w:pict>
-          </mc:Fallback>
-        </mc:AlternateContent>
-      </w:r>
-      <w:r>
-        <w:t>The heading of a section should be in Times New Roman 12-point bold in all-capitals flush left with an additional 6-points of white space above the section head.  Sections and subsequent sub- sections should be numbered and flush left. For a section head and a subsection head together (such as Section 3 and subsection 3.1), use no additional space above the subsection head.</w:t>
-      </w:r>
-    </w:p>
-    <w:p>
-      <w:pPr>
-        <w:pStyle w:val="Heading2"/>
+        <w:t xml:space="preserve">The </w:t>
+      </w:r>
+    </w:p>
+    <w:p>
+      <w:pPr>
+        <w:pStyle w:val="Heading1"/>
         <w:spacing w:before="120"/>
       </w:pPr>
       <w:r>
-        <w:t>Subsections</w:t>
-      </w:r>
-    </w:p>
-    <w:p>
-      <w:pPr>
-        <w:spacing w:after="120"/>
-      </w:pPr>
-      <w:r>
-        <w:t xml:space="preserve">The heading of subsections should be in Times New Roman 12-point bold with only the initial letters capitalized. (Note: For subsections and subsubsections, a word like </w:t>
-      </w:r>
-      <w:r>
-        <w:rPr>
-          <w:i/>
-        </w:rPr>
-        <w:t>the</w:t>
-      </w:r>
-      <w:r>
-        <w:t xml:space="preserve"> or </w:t>
-      </w:r>
-      <w:r>
-        <w:rPr>
-          <w:i/>
-        </w:rPr>
-        <w:t>a</w:t>
-      </w:r>
-      <w:r>
-        <w:t xml:space="preserve"> is not capitalized unless it is the first word of the header.)</w:t>
-      </w:r>
-    </w:p>
-    <w:p>
-      <w:pPr>
-        <w:pStyle w:val="Heading3"/>
-        <w:spacing w:before="120"/>
-      </w:pPr>
-      <w:r>
-        <w:t>Subsubsections</w:t>
+        <w:t>ACKNOWLEDGMENTS</w:t>
       </w:r>
     </w:p>
     <w:p>
@@ -1395,45 +1671,7 @@
         <w:ind w:firstLine="0"/>
       </w:pPr>
       <w:r>
-        <w:t>The heading for subsubsections should be in Times New Roman 11-point italic with initial letters capitalized and 6-points of white space above the subsubsection head.</w:t>
-      </w:r>
-    </w:p>
-    <w:p>
-      <w:pPr>
-        <w:pStyle w:val="Heading4"/>
-        <w:spacing w:before="120"/>
-      </w:pPr>
-      <w:r>
-        <w:t>Subsubsections</w:t>
-      </w:r>
-    </w:p>
-    <w:p>
-      <w:pPr>
-        <w:pStyle w:val="BodyTextIndent"/>
-        <w:spacing w:after="120"/>
-        <w:ind w:firstLine="0"/>
-      </w:pPr>
-      <w:r>
-        <w:t>The heading for subsubsections should be in Times New Roman 11-point italic with initial letters capitalized.</w:t>
-      </w:r>
-    </w:p>
-    <w:p>
-      <w:pPr>
-        <w:pStyle w:val="Heading4"/>
-        <w:spacing w:before="120"/>
-      </w:pPr>
-      <w:r>
-        <w:t>Subsubsections</w:t>
-      </w:r>
-    </w:p>
-    <w:p>
-      <w:pPr>
-        <w:pStyle w:val="BodyTextIndent"/>
-        <w:spacing w:after="120"/>
-        <w:ind w:firstLine="0"/>
-      </w:pPr>
-      <w:r>
-        <w:t>The heading for subsubsections should be in Times New Roman 11-point italic with initial letters capitalized.</w:t>
+        <w:t xml:space="preserve">Our </w:t>
       </w:r>
     </w:p>
     <w:p>
@@ -1442,25 +1680,6 @@
         <w:spacing w:before="120"/>
       </w:pPr>
       <w:r>
-        <w:t>ACKNOWLEDGMENTS</w:t>
-      </w:r>
-    </w:p>
-    <w:p>
-      <w:pPr>
-        <w:pStyle w:val="BodyTextIndent"/>
-        <w:spacing w:after="120"/>
-        <w:ind w:firstLine="0"/>
-      </w:pPr>
-      <w:r>
-        <w:t>Our thanks to ACM SIGCHI for allowing us to modify templates they had developed.</w:t>
-      </w:r>
-    </w:p>
-    <w:p>
-      <w:pPr>
-        <w:pStyle w:val="Heading1"/>
-        <w:spacing w:before="120"/>
-      </w:pPr>
-      <w:r>
         <w:t>REFERENCES</w:t>
       </w:r>
     </w:p>
@@ -1469,15 +1688,7 @@
         <w:pStyle w:val="References"/>
       </w:pPr>
       <w:r>
-        <w:t xml:space="preserve">Bowman, M., </w:t>
-      </w:r>
-      <w:proofErr w:type="spellStart"/>
-      <w:r>
-        <w:t>Debray</w:t>
-      </w:r>
-      <w:proofErr w:type="spellEnd"/>
-      <w:r>
-        <w:t xml:space="preserve">, S. K., and Peterson, L. L. 1993. Reasoning about naming systems. </w:t>
+        <w:t xml:space="preserve">Bowman, M., Debray, S. K., and Peterson, L. L. 1993. Reasoning about naming systems. </w:t>
       </w:r>
       <w:r>
         <w:rPr>
@@ -1489,7 +1700,7 @@
       <w:r>
         <w:t xml:space="preserve"> 15, 5 (Nov. 1993), 795-825. DOI= </w:t>
       </w:r>
-      <w:hyperlink r:id="rId11" w:history="1">
+      <w:hyperlink r:id="rId8" w:history="1">
         <w:r>
           <w:rPr>
             <w:rStyle w:val="Hyperlink"/>
@@ -1507,15 +1718,7 @@
         <w:pStyle w:val="References"/>
       </w:pPr>
       <w:r>
-        <w:t xml:space="preserve">Ding, W. and </w:t>
-      </w:r>
-      <w:proofErr w:type="spellStart"/>
-      <w:r>
-        <w:t>Marchionini</w:t>
-      </w:r>
-      <w:proofErr w:type="spellEnd"/>
-      <w:r>
-        <w:t>, G. 1997</w:t>
+        <w:t>Ding, W. and Marchionini, G. 1997</w:t>
       </w:r>
       <w:r>
         <w:t>.</w:t>
@@ -1541,13 +1744,8 @@
       <w:pPr>
         <w:pStyle w:val="References"/>
       </w:pPr>
-      <w:proofErr w:type="spellStart"/>
-      <w:r>
-        <w:t>Fröhlich</w:t>
-      </w:r>
-      <w:proofErr w:type="spellEnd"/>
-      <w:r>
-        <w:t xml:space="preserve">, B. and Plate, J. 2000. The cubic mouse: a new device for three-dimensional input. In </w:t>
+      <w:r>
+        <w:t xml:space="preserve">Fröhlich, B. and Plate, J. 2000. The cubic mouse: a new device for three-dimensional input. In </w:t>
       </w:r>
       <w:r>
         <w:rPr>
@@ -1559,7 +1757,7 @@
       <w:r>
         <w:t xml:space="preserve"> (The Hague, The Netherlands, April 01 - 06, 2000). CHI '00. ACM, New York, NY, 526-531. DOI= </w:t>
       </w:r>
-      <w:hyperlink r:id="rId12" w:history="1">
+      <w:hyperlink r:id="rId9" w:history="1">
         <w:r>
           <w:rPr>
             <w:rStyle w:val="Hyperlink"/>
@@ -1576,13 +1774,8 @@
       <w:pPr>
         <w:pStyle w:val="References"/>
       </w:pPr>
-      <w:proofErr w:type="spellStart"/>
-      <w:r>
-        <w:t>Tavel</w:t>
-      </w:r>
-      <w:proofErr w:type="spellEnd"/>
-      <w:r>
-        <w:t>, P. 2007</w:t>
+      <w:r>
+        <w:t>Tavel, P. 2007</w:t>
       </w:r>
       <w:r>
         <w:t>.</w:t>
@@ -1605,13 +1798,8 @@
       <w:pPr>
         <w:pStyle w:val="References"/>
       </w:pPr>
-      <w:proofErr w:type="spellStart"/>
-      <w:r>
-        <w:t>Sannella</w:t>
-      </w:r>
-      <w:proofErr w:type="spellEnd"/>
-      <w:r>
-        <w:t>, M. J. 1994</w:t>
+      <w:r>
+        <w:t>Sannella, M. J. 1994</w:t>
       </w:r>
       <w:r>
         <w:t>.</w:t>
@@ -1679,7 +1867,7 @@
       <w:r>
         <w:t xml:space="preserve"> (Vancouver, Canada, November 02 - 05, 2003). UIST '03. ACM, New York, NY, 1-10. DOI= </w:t>
       </w:r>
-      <w:hyperlink r:id="rId13" w:history="1">
+      <w:hyperlink r:id="rId10" w:history="1">
         <w:r>
           <w:rPr>
             <w:rStyle w:val="Hyperlink"/>
@@ -1707,28 +1895,12 @@
           <w:i/>
           <w:iCs/>
         </w:rPr>
-        <w:t xml:space="preserve">J. Syst. </w:t>
-      </w:r>
-      <w:proofErr w:type="spellStart"/>
-      <w:r>
-        <w:rPr>
-          <w:i/>
-          <w:iCs/>
-        </w:rPr>
-        <w:t>Softw</w:t>
-      </w:r>
-      <w:proofErr w:type="spellEnd"/>
-      <w:r>
-        <w:rPr>
-          <w:i/>
-          <w:iCs/>
-        </w:rPr>
-        <w:t>.</w:t>
+        <w:t>J. Syst. Softw.</w:t>
       </w:r>
       <w:r>
         <w:t xml:space="preserve"> 79, 5 (May. 2006), 577-590. DOI= </w:t>
       </w:r>
-      <w:hyperlink r:id="rId14" w:history="1">
+      <w:hyperlink r:id="rId11" w:history="1">
         <w:r>
           <w:rPr>
             <w:rStyle w:val="Hyperlink"/>
@@ -1759,20 +1931,15 @@
         <w:t>Distributed Systems</w:t>
       </w:r>
       <w:r>
-        <w:t xml:space="preserve">, S. </w:t>
-      </w:r>
-      <w:proofErr w:type="spellStart"/>
-      <w:r>
-        <w:t>Mullender</w:t>
-      </w:r>
-      <w:proofErr w:type="spellEnd"/>
+        <w:t>, S. Mullender</w:t>
+      </w:r>
       <w:r>
         <w:t>, Ed. ACM</w:t>
       </w:r>
       <w:r>
         <w:t xml:space="preserve"> Press Frontier Series. ACM, New York, NY, 19-33. DOI= </w:t>
       </w:r>
-      <w:hyperlink r:id="rId15" w:history="1">
+      <w:hyperlink r:id="rId12" w:history="1">
         <w:r>
           <w:rPr>
             <w:rStyle w:val="Hyperlink"/>
@@ -1908,23 +2075,6 @@
     <w:p>
       <w:r>
         <w:continuationSeparator/>
-      </w:r>
-    </w:p>
-  </w:footnote>
-  <w:footnote w:id="1">
-    <w:p>
-      <w:pPr>
-        <w:pStyle w:val="FootnoteText"/>
-      </w:pPr>
-      <w:r>
-        <w:rPr>
-          <w:rStyle w:val="FootnoteReference"/>
-        </w:rPr>
-        <w:footnoteRef/>
-      </w:r>
-      <w:r>
-        <w:tab/>
-        <w:t>If necessary, you may place some address information in a footnote, or in a named section at the end of your paper.</w:t>
       </w:r>
     </w:p>
   </w:footnote>

</xml_diff>

<commit_message>
added a few references
</commit_message>
<xml_diff>
--- a/final_report.docx
+++ b/final_report.docx
@@ -21,7 +21,47 @@
           <w:sz w:val="38"/>
           <w:szCs w:val="38"/>
         </w:rPr>
-        <w:t>Is 3 Seconds Enough? A Methodology for Music Genre Classification Based on Spectrogram Analysis</w:t>
+        <w:t xml:space="preserve">Music Genre Classification Based on </w:t>
+      </w:r>
+      <w:r>
+        <w:rPr>
+          <w:rFonts w:ascii="Helvetica" w:hAnsi="Helvetica" w:cs="Arial"/>
+          <w:b/>
+          <w:color w:val="000000"/>
+          <w:sz w:val="38"/>
+          <w:szCs w:val="38"/>
+        </w:rPr>
+        <w:br/>
+      </w:r>
+      <w:r>
+        <w:rPr>
+          <w:rFonts w:ascii="Helvetica" w:hAnsi="Helvetica" w:cs="Arial"/>
+          <w:b/>
+          <w:color w:val="000000"/>
+          <w:sz w:val="38"/>
+          <w:szCs w:val="38"/>
+        </w:rPr>
+        <w:t xml:space="preserve">Spectrogram </w:t>
+      </w:r>
+      <w:r>
+        <w:rPr>
+          <w:rFonts w:ascii="Helvetica" w:hAnsi="Helvetica" w:cs="Arial"/>
+          <w:b/>
+          <w:color w:val="000000"/>
+          <w:sz w:val="38"/>
+          <w:szCs w:val="38"/>
+        </w:rPr>
+        <w:t xml:space="preserve">Image </w:t>
+      </w:r>
+      <w:r>
+        <w:rPr>
+          <w:rFonts w:ascii="Helvetica" w:hAnsi="Helvetica" w:cs="Arial"/>
+          <w:b/>
+          <w:color w:val="000000"/>
+          <w:sz w:val="38"/>
+          <w:szCs w:val="38"/>
+        </w:rPr>
+        <w:t>Analysis</w:t>
       </w:r>
     </w:p>
     <w:p>
@@ -430,6 +470,14 @@
     </w:p>
     <w:p>
       <w:pPr>
+        <w:pStyle w:val="Abstract"/>
+        <w:rPr>
+          <w:sz w:val="20"/>
+        </w:rPr>
+      </w:pPr>
+    </w:p>
+    <w:p>
+      <w:pPr>
         <w:spacing w:before="120" w:after="0"/>
       </w:pPr>
       <w:r>
@@ -451,20 +499,22 @@
         <w:rPr>
           <w:sz w:val="20"/>
         </w:rPr>
-        <w:t>Keywords are your own designated keywords</w:t>
-      </w:r>
-      <w:r>
-        <w:rPr>
-          <w:sz w:val="20"/>
-        </w:rPr>
-        <w:t xml:space="preserve"> separated by semicolons (“;”)</w:t>
-      </w:r>
-      <w:r>
-        <w:rPr>
-          <w:sz w:val="20"/>
-        </w:rPr>
-        <w:t>.</w:t>
-      </w:r>
+        <w:t xml:space="preserve">Music genre classification; spectrogram; convolutional neural networks; image classification; feature extraction; MFCC; FFT; deep learning; </w:t>
+      </w:r>
+      <w:r>
+        <w:rPr>
+          <w:sz w:val="20"/>
+        </w:rPr>
+        <w:t>machine learning.</w:t>
+      </w:r>
+    </w:p>
+    <w:p>
+      <w:pPr>
+        <w:spacing w:after="120"/>
+        <w:rPr>
+          <w:sz w:val="20"/>
+        </w:rPr>
+      </w:pPr>
     </w:p>
     <w:p>
       <w:pPr>
@@ -530,7 +580,55 @@
         <w:rPr>
           <w:sz w:val="20"/>
         </w:rPr>
-        <w:t>classical masterpieces at the symphony – and most of the time, we accomplish this labeling within the first 30 seconds of hearing the music. Therefore, there must be certain recognizable characteristics of different musical styles or genres</w:t>
+        <w:t xml:space="preserve">classical masterpieces at the symphony – and </w:t>
+      </w:r>
+      <w:r>
+        <w:rPr>
+          <w:sz w:val="20"/>
+        </w:rPr>
+        <w:t>in the vast majority</w:t>
+      </w:r>
+      <w:r>
+        <w:rPr>
+          <w:sz w:val="20"/>
+        </w:rPr>
+        <w:t xml:space="preserve"> of </w:t>
+      </w:r>
+      <w:r>
+        <w:rPr>
+          <w:sz w:val="20"/>
+        </w:rPr>
+        <w:t>cases</w:t>
+      </w:r>
+      <w:r>
+        <w:rPr>
+          <w:sz w:val="20"/>
+        </w:rPr>
+        <w:t xml:space="preserve">, we </w:t>
+      </w:r>
+      <w:r>
+        <w:rPr>
+          <w:sz w:val="20"/>
+        </w:rPr>
+        <w:t xml:space="preserve">have </w:t>
+      </w:r>
+      <w:r>
+        <w:rPr>
+          <w:sz w:val="20"/>
+        </w:rPr>
+        <w:t>accomplish</w:t>
+      </w:r>
+      <w:r>
+        <w:rPr>
+          <w:sz w:val="20"/>
+        </w:rPr>
+        <w:t>ed</w:t>
+      </w:r>
+      <w:r>
+        <w:rPr>
+          <w:sz w:val="20"/>
+        </w:rPr>
+        <w:t xml:space="preserve"> this labeling within the first 30 seconds of hearing the music. Therefore, there must be certain recognizable characteristics of different musical styles or genres</w:t>
       </w:r>
       <w:r>
         <w:rPr>
@@ -560,7 +658,19 @@
         <w:rPr>
           <w:sz w:val="20"/>
         </w:rPr>
-        <w:t>the complete musical work after hearing it in its entirety</w:t>
+        <w:t xml:space="preserve">the complete musical work after </w:t>
+      </w:r>
+      <w:r>
+        <w:rPr>
+          <w:sz w:val="20"/>
+        </w:rPr>
+        <w:t>experiencing</w:t>
+      </w:r>
+      <w:r>
+        <w:rPr>
+          <w:sz w:val="20"/>
+        </w:rPr>
+        <w:t xml:space="preserve"> it in its entirety</w:t>
       </w:r>
       <w:r>
         <w:rPr>
@@ -600,6 +710,7 @@
         <w:rPr>
           <w:sz w:val="20"/>
         </w:rPr>
+        <w:lastRenderedPageBreak/>
         <w:t xml:space="preserve">busy area of research in recent years due to the demands of the music entertainment industry. </w:t>
       </w:r>
       <w:r>
@@ -630,14 +741,7 @@
         <w:rPr>
           <w:sz w:val="20"/>
         </w:rPr>
-        <w:t xml:space="preserve">collection of musical works, and the manual annotation and organization </w:t>
-      </w:r>
-      <w:r>
-        <w:rPr>
-          <w:sz w:val="20"/>
-        </w:rPr>
-        <w:lastRenderedPageBreak/>
-        <w:t>of these ever larger and larger music collections has quickly become a wholly unscalable process.</w:t>
+        <w:t>collection of musical works, and the manual annotation and organization of these ever larger and larger music collections has quickly become a wholly unscalable process.</w:t>
       </w:r>
       <w:r>
         <w:rPr>
@@ -665,7 +769,91 @@
         <w:rPr>
           <w:sz w:val="20"/>
         </w:rPr>
-        <w:t xml:space="preserve">some researchers call the “bottleneck of music genre classification” [Li, </w:t>
+        <w:t>some researchers call the “bottleneck of music genre classification” [</w:t>
+      </w:r>
+      <w:r>
+        <w:rPr>
+          <w:sz w:val="20"/>
+        </w:rPr>
+        <w:t>3</w:t>
+      </w:r>
+      <w:r>
+        <w:rPr>
+          <w:sz w:val="20"/>
+        </w:rPr>
+        <w:t xml:space="preserve">]. </w:t>
+      </w:r>
+      <w:r>
+        <w:rPr>
+          <w:sz w:val="20"/>
+        </w:rPr>
+        <w:t xml:space="preserve">This is partially due to the lack of established conventions surrounding the format of audio data. Currently available audio datasets sometimes consist of raw audio files in varying formats, but more frequently researchers have chosen to </w:t>
+      </w:r>
+      <w:r>
+        <w:rPr>
+          <w:sz w:val="20"/>
+        </w:rPr>
+        <w:t>reduce the size of the problem</w:t>
+      </w:r>
+      <w:r>
+        <w:rPr>
+          <w:sz w:val="20"/>
+        </w:rPr>
+        <w:t xml:space="preserve"> by </w:t>
+      </w:r>
+      <w:r>
+        <w:rPr>
+          <w:sz w:val="20"/>
+        </w:rPr>
+        <w:t>training their models</w:t>
+      </w:r>
+      <w:r>
+        <w:rPr>
+          <w:sz w:val="20"/>
+        </w:rPr>
+        <w:t xml:space="preserve"> </w:t>
+      </w:r>
+      <w:r>
+        <w:rPr>
+          <w:sz w:val="20"/>
+        </w:rPr>
+        <w:t xml:space="preserve">on </w:t>
+      </w:r>
+      <w:r>
+        <w:rPr>
+          <w:sz w:val="20"/>
+        </w:rPr>
+        <w:t>a data set of derived features or annotations of the raw data</w:t>
+      </w:r>
+      <w:r>
+        <w:rPr>
+          <w:sz w:val="20"/>
+        </w:rPr>
+        <w:t xml:space="preserve"> rather than the raw audio itself</w:t>
+      </w:r>
+      <w:r>
+        <w:rPr>
+          <w:sz w:val="20"/>
+        </w:rPr>
+        <w:t xml:space="preserve">. </w:t>
+      </w:r>
+      <w:r>
+        <w:rPr>
+          <w:sz w:val="20"/>
+        </w:rPr>
+        <w:t>This has achieved some success –</w:t>
+      </w:r>
+      <w:r>
+        <w:rPr>
+          <w:sz w:val="20"/>
+        </w:rPr>
+        <w:t xml:space="preserve"> </w:t>
+      </w:r>
+      <w:r>
+        <w:rPr>
+          <w:sz w:val="20"/>
+        </w:rPr>
+        <w:t xml:space="preserve">for example, Tzanetakis, </w:t>
       </w:r>
       <w:r>
         <w:rPr>
@@ -678,91 +866,6 @@
         <w:rPr>
           <w:sz w:val="20"/>
         </w:rPr>
-        <w:t xml:space="preserve">]. </w:t>
-      </w:r>
-      <w:r>
-        <w:rPr>
-          <w:sz w:val="20"/>
-        </w:rPr>
-        <w:t xml:space="preserve">This is partially due to the lack of established conventions surrounding the format of audio data. Currently available audio datasets sometimes consist of raw audio files in varying formats, but more frequently researchers have chosen to </w:t>
-      </w:r>
-      <w:r>
-        <w:rPr>
-          <w:sz w:val="20"/>
-        </w:rPr>
-        <w:t>reduce the size of the problem</w:t>
-      </w:r>
-      <w:r>
-        <w:rPr>
-          <w:sz w:val="20"/>
-        </w:rPr>
-        <w:t xml:space="preserve"> by </w:t>
-      </w:r>
-      <w:r>
-        <w:rPr>
-          <w:sz w:val="20"/>
-        </w:rPr>
-        <w:t>training their models</w:t>
-      </w:r>
-      <w:r>
-        <w:rPr>
-          <w:sz w:val="20"/>
-        </w:rPr>
-        <w:t xml:space="preserve"> </w:t>
-      </w:r>
-      <w:r>
-        <w:rPr>
-          <w:sz w:val="20"/>
-        </w:rPr>
-        <w:t xml:space="preserve">on </w:t>
-      </w:r>
-      <w:r>
-        <w:rPr>
-          <w:sz w:val="20"/>
-        </w:rPr>
-        <w:t>a data set of derived features or annotations of the raw data</w:t>
-      </w:r>
-      <w:r>
-        <w:rPr>
-          <w:sz w:val="20"/>
-        </w:rPr>
-        <w:t xml:space="preserve"> rather than the raw audio itself</w:t>
-      </w:r>
-      <w:r>
-        <w:rPr>
-          <w:sz w:val="20"/>
-        </w:rPr>
-        <w:t xml:space="preserve">. </w:t>
-      </w:r>
-      <w:r>
-        <w:rPr>
-          <w:sz w:val="20"/>
-        </w:rPr>
-        <w:t>This has achieved some success –</w:t>
-      </w:r>
-      <w:r>
-        <w:rPr>
-          <w:sz w:val="20"/>
-        </w:rPr>
-        <w:t xml:space="preserve"> </w:t>
-      </w:r>
-      <w:r>
-        <w:rPr>
-          <w:sz w:val="20"/>
-        </w:rPr>
-        <w:t xml:space="preserve">for example, Tzanetakis, </w:t>
-      </w:r>
-      <w:r>
-        <w:rPr>
-          <w:i/>
-          <w:sz w:val="20"/>
-        </w:rPr>
-        <w:t>et. al.</w:t>
-      </w:r>
-      <w:r>
-        <w:rPr>
-          <w:sz w:val="20"/>
-        </w:rPr>
         <w:t xml:space="preserve">, was able to </w:t>
       </w:r>
       <w:r>
@@ -805,7 +908,19 @@
         <w:rPr>
           <w:sz w:val="20"/>
         </w:rPr>
-        <w:t>, rhythm, and pitch – but many of these feature sets are determined based on previous research</w:t>
+        <w:t xml:space="preserve">, rhythm, and pitch </w:t>
+      </w:r>
+      <w:r>
+        <w:rPr>
+          <w:sz w:val="20"/>
+        </w:rPr>
+        <w:t xml:space="preserve">[4] </w:t>
+      </w:r>
+      <w:r>
+        <w:rPr>
+          <w:sz w:val="20"/>
+        </w:rPr>
+        <w:t>– but many of these feature sets are determined based on previous research</w:t>
       </w:r>
       <w:r>
         <w:rPr>
@@ -987,7 +1102,29 @@
           <w:iCs/>
           <w:sz w:val="20"/>
         </w:rPr>
-        <w:t xml:space="preserve"> the full piece (paralleling the windows and stride parameters in image analysis). </w:t>
+        <w:t xml:space="preserve"> the full piece (paralleling the windows and stride parameters in image </w:t>
+      </w:r>
+      <w:r>
+        <w:rPr>
+          <w:iCs/>
+          <w:sz w:val="20"/>
+        </w:rPr>
+        <w:lastRenderedPageBreak/>
+        <w:t>analysis)</w:t>
+      </w:r>
+      <w:r>
+        <w:rPr>
+          <w:iCs/>
+          <w:sz w:val="20"/>
+        </w:rPr>
+        <w:t xml:space="preserve"> [3]</w:t>
+      </w:r>
+      <w:r>
+        <w:rPr>
+          <w:iCs/>
+          <w:sz w:val="20"/>
+        </w:rPr>
+        <w:t xml:space="preserve">. </w:t>
       </w:r>
       <w:r>
         <w:rPr>
@@ -1008,15 +1145,21 @@
           <w:iCs/>
           <w:sz w:val="20"/>
         </w:rPr>
-        <w:t xml:space="preserve">additionally note that their method is highly sensitive to variations in musical timbre and other </w:t>
-      </w:r>
-      <w:r>
-        <w:rPr>
-          <w:iCs/>
-          <w:sz w:val="20"/>
-        </w:rPr>
-        <w:lastRenderedPageBreak/>
-        <w:t xml:space="preserve">features, </w:t>
+        <w:t>additionally note that their method is highly sensitive to variations in musical timbre and other features</w:t>
+      </w:r>
+      <w:r>
+        <w:rPr>
+          <w:iCs/>
+          <w:sz w:val="20"/>
+        </w:rPr>
+        <w:t xml:space="preserve"> (an artifact of their feature extraction method, MFCC)</w:t>
+      </w:r>
+      <w:r>
+        <w:rPr>
+          <w:iCs/>
+          <w:sz w:val="20"/>
+        </w:rPr>
+        <w:t xml:space="preserve">, </w:t>
       </w:r>
       <w:r>
         <w:rPr>
@@ -1037,7 +1180,56 @@
           <w:iCs/>
           <w:sz w:val="20"/>
         </w:rPr>
-        <w:t>than 4 labels and/or containing genres that might be considered as being similar to each other.</w:t>
+        <w:t xml:space="preserve">than 4 labels and/or </w:t>
+      </w:r>
+      <w:r>
+        <w:rPr>
+          <w:iCs/>
+          <w:sz w:val="20"/>
+        </w:rPr>
+        <w:t>falling into</w:t>
+      </w:r>
+      <w:r>
+        <w:rPr>
+          <w:iCs/>
+          <w:sz w:val="20"/>
+        </w:rPr>
+        <w:t xml:space="preserve"> genres that </w:t>
+      </w:r>
+      <w:r>
+        <w:rPr>
+          <w:iCs/>
+          <w:sz w:val="20"/>
+        </w:rPr>
+        <w:t>are generally</w:t>
+      </w:r>
+      <w:r>
+        <w:rPr>
+          <w:iCs/>
+          <w:sz w:val="20"/>
+        </w:rPr>
+        <w:t xml:space="preserve"> considered </w:t>
+      </w:r>
+      <w:r>
+        <w:rPr>
+          <w:iCs/>
+          <w:sz w:val="20"/>
+        </w:rPr>
+        <w:t>to</w:t>
+      </w:r>
+      <w:r>
+        <w:rPr>
+          <w:iCs/>
+          <w:sz w:val="20"/>
+        </w:rPr>
+        <w:t xml:space="preserve"> be</w:t>
+      </w:r>
+      <w:r>
+        <w:rPr>
+          <w:iCs/>
+          <w:sz w:val="20"/>
+        </w:rPr>
+        <w:t xml:space="preserve"> similar to each other.</w:t>
       </w:r>
     </w:p>
     <w:p>
@@ -1055,24 +1247,113 @@
           <w:iCs/>
           <w:sz w:val="20"/>
         </w:rPr>
-        <w:t xml:space="preserve">Thus a major problem remains of reliably classifying large music datasets that contain several labels of varying degrees of similarity. </w:t>
-      </w:r>
-      <w:r>
-        <w:rPr>
-          <w:iCs/>
-          <w:sz w:val="20"/>
-        </w:rPr>
-        <w:t xml:space="preserve">Due to the size of the datasets, it is not possible for manual classification to </w:t>
-      </w:r>
-      <w:r>
-        <w:rPr>
-          <w:iCs/>
-          <w:sz w:val="20"/>
-        </w:rPr>
-        <w:t xml:space="preserve">annotate each track. </w:t>
-      </w:r>
-      <w:bookmarkStart w:id="0" w:name="_GoBack"/>
-      <w:bookmarkEnd w:id="0"/>
+        <w:t xml:space="preserve">Thus a major problem remains of reliably classifying large music datasets that contain </w:t>
+      </w:r>
+      <w:r>
+        <w:rPr>
+          <w:iCs/>
+          <w:sz w:val="20"/>
+        </w:rPr>
+        <w:t>numerous</w:t>
+      </w:r>
+      <w:r>
+        <w:rPr>
+          <w:iCs/>
+          <w:sz w:val="20"/>
+        </w:rPr>
+        <w:t xml:space="preserve"> labels of varying degrees of </w:t>
+      </w:r>
+      <w:r>
+        <w:rPr>
+          <w:iCs/>
+          <w:sz w:val="20"/>
+        </w:rPr>
+        <w:t>“</w:t>
+      </w:r>
+      <w:r>
+        <w:rPr>
+          <w:iCs/>
+          <w:sz w:val="20"/>
+        </w:rPr>
+        <w:t>similarity</w:t>
+      </w:r>
+      <w:r>
+        <w:rPr>
+          <w:iCs/>
+          <w:sz w:val="20"/>
+        </w:rPr>
+        <w:t>”</w:t>
+      </w:r>
+      <w:r>
+        <w:rPr>
+          <w:iCs/>
+          <w:sz w:val="20"/>
+        </w:rPr>
+        <w:t xml:space="preserve">. </w:t>
+      </w:r>
+      <w:r>
+        <w:rPr>
+          <w:iCs/>
+          <w:sz w:val="20"/>
+        </w:rPr>
+        <w:t>T</w:t>
+      </w:r>
+      <w:r>
+        <w:rPr>
+          <w:iCs/>
+          <w:sz w:val="20"/>
+        </w:rPr>
+        <w:t>he size of the datasets</w:t>
+      </w:r>
+      <w:r>
+        <w:rPr>
+          <w:iCs/>
+          <w:sz w:val="20"/>
+        </w:rPr>
+        <w:t xml:space="preserve"> renders it in</w:t>
+      </w:r>
+      <w:r>
+        <w:rPr>
+          <w:iCs/>
+          <w:sz w:val="20"/>
+        </w:rPr>
+        <w:t>feasible to employ</w:t>
+      </w:r>
+      <w:r>
+        <w:rPr>
+          <w:iCs/>
+          <w:sz w:val="20"/>
+        </w:rPr>
+        <w:t xml:space="preserve"> manual classification to </w:t>
+      </w:r>
+      <w:r>
+        <w:rPr>
+          <w:iCs/>
+          <w:sz w:val="20"/>
+        </w:rPr>
+        <w:t xml:space="preserve">annotate each track; but significantly, it also means that manual extraction of features from the data (currently the only way of capturing musical intent) is also impractical. Classification techniques that do not require manual intervention are therefore at a high premium. We propose a method </w:t>
+      </w:r>
+      <w:r>
+        <w:rPr>
+          <w:iCs/>
+          <w:sz w:val="20"/>
+        </w:rPr>
+        <w:t xml:space="preserve">of spectrogram analysis </w:t>
+      </w:r>
+      <w:r>
+        <w:rPr>
+          <w:iCs/>
+          <w:sz w:val="20"/>
+        </w:rPr>
+        <w:t>that not only does not require manual intervention, but also preserves musical intent, generates a reduced feature space of manageable dimensions, and opens up musical analysis to the wide world of av</w:t>
+      </w:r>
+      <w:r>
+        <w:rPr>
+          <w:iCs/>
+          <w:sz w:val="20"/>
+        </w:rPr>
+        <w:t>ailable image processing tools, allowing researchers to work around the overfitting problems experienced by previous researchers seeking to utilize image-processing tools directly on audio files.</w:t>
+      </w:r>
     </w:p>
     <w:p>
       <w:pPr>
@@ -1090,7 +1371,7 @@
         <w:spacing w:before="120"/>
       </w:pPr>
       <w:r>
-        <w:t>METHODS</w:t>
+        <w:t>METHODOLOGY</w:t>
       </w:r>
     </w:p>
     <w:p>
@@ -1098,7 +1379,7 @@
         <w:pStyle w:val="Heading2"/>
       </w:pPr>
       <w:r>
-        <w:t>DDD</w:t>
+        <w:t>Dataset Selection</w:t>
       </w:r>
     </w:p>
     <w:p>
@@ -1106,30 +1387,29 @@
         <w:pStyle w:val="BodyTextIndent"/>
         <w:spacing w:after="120"/>
         <w:ind w:firstLine="0"/>
-      </w:pPr>
-      <w:r>
-        <w:t>The</w:t>
-      </w:r>
-    </w:p>
-    <w:p>
-      <w:pPr>
-        <w:pStyle w:val="Heading2"/>
-      </w:pPr>
-      <w:r>
-        <w:t>DDD</w:t>
-      </w:r>
-    </w:p>
-    <w:p>
-      <w:r>
-        <w:t>The</w:t>
-      </w:r>
-    </w:p>
-    <w:p>
-      <w:pPr>
-        <w:pStyle w:val="Heading2"/>
-      </w:pPr>
-      <w:r>
-        <w:t>DDD</w:t>
+        <w:rPr>
+          <w:sz w:val="20"/>
+        </w:rPr>
+      </w:pPr>
+      <w:r>
+        <w:rPr>
+          <w:sz w:val="20"/>
+        </w:rPr>
+        <w:t xml:space="preserve">While the availability of music datasets is nowhere near that of text, image, or even speech datasets, several options </w:t>
+      </w:r>
+      <w:r>
+        <w:rPr>
+          <w:sz w:val="20"/>
+        </w:rPr>
+        <w:t>currently exist.</w:t>
+      </w:r>
+    </w:p>
+    <w:p>
+      <w:pPr>
+        <w:pStyle w:val="Heading3"/>
+      </w:pPr>
+      <w:r>
+        <w:t>Million Song Dataset</w:t>
       </w:r>
     </w:p>
     <w:p>
@@ -1138,65 +1418,169 @@
         <w:spacing w:after="120"/>
         <w:ind w:firstLine="0"/>
         <w:rPr>
-          <w:szCs w:val="18"/>
-        </w:rPr>
-      </w:pPr>
-      <w:r>
-        <w:rPr>
-          <w:szCs w:val="18"/>
-        </w:rPr>
+          <w:i/>
+          <w:sz w:val="22"/>
+          <w:szCs w:val="22"/>
+        </w:rPr>
+      </w:pPr>
+      <w:r>
+        <w:rPr>
+          <w:sz w:val="20"/>
+        </w:rPr>
+        <w:t>The largest</w:t>
+      </w:r>
+      <w:r>
+        <w:rPr>
+          <w:sz w:val="20"/>
+        </w:rPr>
+        <w:t xml:space="preserve"> of these options by far</w:t>
+      </w:r>
+      <w:r>
+        <w:rPr>
+          <w:sz w:val="20"/>
+        </w:rPr>
+        <w:t xml:space="preserve"> is the Million Song Dataset</w:t>
+      </w:r>
+      <w:r>
+        <w:rPr>
+          <w:sz w:val="20"/>
+        </w:rPr>
+        <w:t xml:space="preserve"> (MDS)</w:t>
+      </w:r>
+      <w:r>
+        <w:rPr>
+          <w:sz w:val="20"/>
+        </w:rPr>
+        <w:t xml:space="preserve"> [1]</w:t>
+      </w:r>
+      <w:r>
+        <w:rPr>
+          <w:sz w:val="20"/>
+        </w:rPr>
+        <w:t xml:space="preserve">, </w:t>
+      </w:r>
+      <w:r>
+        <w:rPr>
+          <w:sz w:val="20"/>
+        </w:rPr>
+        <w:t xml:space="preserve">containing metadata and derived features for 1 million </w:t>
+      </w:r>
+      <w:r>
+        <w:rPr>
+          <w:sz w:val="20"/>
+        </w:rPr>
+        <w:t>Western contemporary music tracks (i.e., it lack</w:t>
+      </w:r>
+      <w:r>
+        <w:rPr>
+          <w:sz w:val="20"/>
+        </w:rPr>
+        <w:t>s world music and is underrepresented in the classical genre and somewhat overrepresented in the pop, rock, and indie genres</w:t>
+      </w:r>
+      <w:r>
+        <w:rPr>
+          <w:sz w:val="20"/>
+        </w:rPr>
+        <w:t xml:space="preserve"> [2</w:t>
+      </w:r>
+      <w:bookmarkStart w:id="0" w:name="_GoBack"/>
+      <w:bookmarkEnd w:id="0"/>
+      <w:r>
+        <w:rPr>
+          <w:sz w:val="20"/>
+        </w:rPr>
+        <w:t>]</w:t>
+      </w:r>
+      <w:r>
+        <w:rPr>
+          <w:sz w:val="20"/>
+        </w:rPr>
+        <w:t>).</w:t>
+      </w:r>
+      <w:r>
+        <w:rPr>
+          <w:sz w:val="20"/>
+        </w:rPr>
+        <w:t xml:space="preserve"> The MDS </w:t>
+      </w:r>
+      <w:r>
+        <w:rPr>
+          <w:sz w:val="20"/>
+        </w:rPr>
+        <w:t>genre labels are sourced from a website called MusicBrainz</w:t>
+      </w:r>
+      <w:r>
+        <w:rPr>
+          <w:sz w:val="20"/>
+        </w:rPr>
+        <w:t>.org</w:t>
+      </w:r>
+      <w:r>
+        <w:rPr>
+          <w:sz w:val="20"/>
+        </w:rPr>
+        <w:t xml:space="preserve"> which allows users to tag songs</w:t>
+      </w:r>
+      <w:r>
+        <w:rPr>
+          <w:sz w:val="20"/>
+        </w:rPr>
+        <w:t xml:space="preserve"> –</w:t>
+      </w:r>
+      <w:r>
+        <w:rPr>
+          <w:sz w:val="20"/>
+        </w:rPr>
+        <w:t xml:space="preserve"> each track </w:t>
+      </w:r>
+    </w:p>
+    <w:p>
+      <w:pPr>
+        <w:pStyle w:val="Heading2"/>
+      </w:pPr>
+      <w:r>
+        <w:t>Feature Selection</w:t>
+      </w:r>
+    </w:p>
+    <w:p>
+      <w:r>
         <w:t>The</w:t>
       </w:r>
     </w:p>
     <w:p>
       <w:pPr>
-        <w:pStyle w:val="Heading1"/>
-        <w:spacing w:before="120"/>
-      </w:pPr>
-      <w:r>
-        <w:t>RESULTS</w:t>
-      </w:r>
-    </w:p>
-    <w:p>
-      <w:pPr>
         <w:pStyle w:val="Heading2"/>
-        <w:spacing w:before="0"/>
-      </w:pPr>
-      <w:r>
-        <w:t>DDD</w:t>
-      </w:r>
+      </w:pPr>
     </w:p>
     <w:p>
       <w:pPr>
         <w:pStyle w:val="BodyTextIndent"/>
         <w:spacing w:after="120"/>
         <w:ind w:firstLine="0"/>
-      </w:pPr>
-      <w:r>
-        <w:t>Ple</w:t>
+        <w:rPr>
+          <w:szCs w:val="18"/>
+        </w:rPr>
+      </w:pPr>
+      <w:r>
+        <w:rPr>
+          <w:szCs w:val="18"/>
+        </w:rPr>
+        <w:t>The</w:t>
+      </w:r>
+    </w:p>
+    <w:p>
+      <w:pPr>
+        <w:pStyle w:val="Heading1"/>
+        <w:spacing w:before="120"/>
+      </w:pPr>
+      <w:r>
+        <w:t>RESULTS</w:t>
       </w:r>
     </w:p>
     <w:p>
       <w:pPr>
         <w:pStyle w:val="Heading2"/>
-        <w:spacing w:before="120"/>
-      </w:pPr>
-      <w:r>
-        <w:t>DDD</w:t>
-      </w:r>
-    </w:p>
-    <w:p>
-      <w:pPr>
-        <w:spacing w:after="120"/>
-      </w:pPr>
-      <w:r>
-        <w:t xml:space="preserve">The </w:t>
-      </w:r>
-    </w:p>
-    <w:p>
-      <w:pPr>
-        <w:pStyle w:val="Heading2"/>
-        <w:spacing w:before="120"/>
+        <w:spacing w:before="0"/>
       </w:pPr>
       <w:r>
         <w:t>DDD</w:t>
@@ -1209,7 +1593,7 @@
         <w:ind w:firstLine="0"/>
       </w:pPr>
       <w:r>
-        <w:t xml:space="preserve">Please </w:t>
+        <w:t>Ple</w:t>
       </w:r>
     </w:p>
     <w:p>
@@ -1218,6 +1602,43 @@
         <w:spacing w:before="120"/>
       </w:pPr>
       <w:r>
+        <w:t>DDD</w:t>
+      </w:r>
+    </w:p>
+    <w:p>
+      <w:pPr>
+        <w:spacing w:after="120"/>
+      </w:pPr>
+      <w:r>
+        <w:t xml:space="preserve">The </w:t>
+      </w:r>
+    </w:p>
+    <w:p>
+      <w:pPr>
+        <w:pStyle w:val="Heading2"/>
+        <w:spacing w:before="120"/>
+      </w:pPr>
+      <w:r>
+        <w:t>DDD</w:t>
+      </w:r>
+    </w:p>
+    <w:p>
+      <w:pPr>
+        <w:pStyle w:val="BodyTextIndent"/>
+        <w:spacing w:after="120"/>
+        <w:ind w:firstLine="0"/>
+      </w:pPr>
+      <w:r>
+        <w:t xml:space="preserve">Please </w:t>
+      </w:r>
+    </w:p>
+    <w:p>
+      <w:pPr>
+        <w:pStyle w:val="Heading2"/>
+        <w:spacing w:before="120"/>
+      </w:pPr>
+      <w:r>
+        <w:lastRenderedPageBreak/>
         <w:t>DDD</w:t>
       </w:r>
     </w:p>
@@ -1622,7 +2043,6 @@
         <w:spacing w:before="120"/>
       </w:pPr>
       <w:r>
-        <w:lastRenderedPageBreak/>
         <w:t>Subsubsections</w:t>
       </w:r>
     </w:p>
@@ -1686,6 +2106,132 @@
     <w:p>
       <w:pPr>
         <w:pStyle w:val="References"/>
+        <w:rPr>
+          <w:sz w:val="20"/>
+        </w:rPr>
+      </w:pPr>
+      <w:r>
+        <w:rPr>
+          <w:sz w:val="20"/>
+        </w:rPr>
+        <w:t xml:space="preserve">Bertin-Mahieux, T., Ellis, D. P. W., Whitman, B., and Lamere, P. 2011. The Million Song Dataset. In </w:t>
+      </w:r>
+      <w:r>
+        <w:rPr>
+          <w:i/>
+          <w:sz w:val="20"/>
+        </w:rPr>
+        <w:t xml:space="preserve">Proceedings of the 12th International Society of Music Information Retrieval Conference </w:t>
+      </w:r>
+      <w:r>
+        <w:rPr>
+          <w:sz w:val="20"/>
+        </w:rPr>
+        <w:t>(ISMIR 2011). http://labrosa.ee.columbia.edu/millionsong/</w:t>
+      </w:r>
+    </w:p>
+    <w:p>
+      <w:pPr>
+        <w:pStyle w:val="References"/>
+        <w:rPr>
+          <w:sz w:val="20"/>
+        </w:rPr>
+      </w:pPr>
+      <w:r>
+        <w:rPr>
+          <w:sz w:val="20"/>
+        </w:rPr>
+        <w:t xml:space="preserve">Dawen, L., Gu, H., and O’Connor, B. 2011. </w:t>
+      </w:r>
+      <w:r>
+        <w:rPr>
+          <w:i/>
+          <w:sz w:val="20"/>
+        </w:rPr>
+        <w:t>Music Genre Classification with the Million Song Dataset</w:t>
+      </w:r>
+      <w:r>
+        <w:rPr>
+          <w:sz w:val="20"/>
+        </w:rPr>
+        <w:t>.</w:t>
+      </w:r>
+      <w:r>
+        <w:rPr>
+          <w:sz w:val="20"/>
+        </w:rPr>
+        <w:t xml:space="preserve"> 15-826 Final Report. Carnegie Mellon University.</w:t>
+      </w:r>
+    </w:p>
+    <w:p>
+      <w:pPr>
+        <w:pStyle w:val="References"/>
+        <w:rPr>
+          <w:sz w:val="20"/>
+        </w:rPr>
+      </w:pPr>
+      <w:r>
+        <w:rPr>
+          <w:sz w:val="20"/>
+        </w:rPr>
+        <w:t xml:space="preserve">Li, T. L. H., Chan, A. B., and Chun, A. H. W. 2010. Automatic Musical Pattern Feature Extraction Using Convolutional Neural Network. In </w:t>
+      </w:r>
+      <w:r>
+        <w:rPr>
+          <w:i/>
+          <w:sz w:val="20"/>
+        </w:rPr>
+        <w:t>Proceedings of the International MultiConference of En</w:t>
+      </w:r>
+      <w:r>
+        <w:rPr>
+          <w:i/>
+          <w:sz w:val="20"/>
+        </w:rPr>
+        <w:t xml:space="preserve">gineers and Computer Scientists </w:t>
+      </w:r>
+      <w:r>
+        <w:rPr>
+          <w:sz w:val="20"/>
+        </w:rPr>
+        <w:t xml:space="preserve"> (IMECS 2010, Hong Kong, March 17-19, 2010). http://www.iaeng.org/publication/IMECS2010/IMECS2010_pp546-550.pdf</w:t>
+      </w:r>
+    </w:p>
+    <w:p>
+      <w:pPr>
+        <w:pStyle w:val="References"/>
+        <w:rPr>
+          <w:sz w:val="20"/>
+        </w:rPr>
+      </w:pPr>
+      <w:r>
+        <w:rPr>
+          <w:sz w:val="20"/>
+        </w:rPr>
+        <w:t xml:space="preserve">Tzanetakis, G., and Cook, P. 2002. Music Genre Classification of Audio Signals. </w:t>
+      </w:r>
+      <w:r>
+        <w:rPr>
+          <w:i/>
+          <w:sz w:val="20"/>
+        </w:rPr>
+        <w:t>IEEE Transactions on Speech and Audio Processing</w:t>
+      </w:r>
+      <w:r>
+        <w:rPr>
+          <w:sz w:val="20"/>
+        </w:rPr>
+        <w:t>. Vol 10, No 5 (July 2002). https://www.researchgate.net/publication/3333877</w:t>
+      </w:r>
+    </w:p>
+    <w:p>
+      <w:pPr>
+        <w:pStyle w:val="References"/>
+      </w:pPr>
+    </w:p>
+    <w:p>
+      <w:pPr>
+        <w:pStyle w:val="References"/>
       </w:pPr>
       <w:r>
         <w:t xml:space="preserve">Bowman, M., Debray, S. K., and Peterson, L. L. 1993. Reasoning about naming systems. </w:t>
@@ -1695,7 +2241,15 @@
           <w:i/>
           <w:iCs/>
         </w:rPr>
-        <w:t>ACM Trans. Program. Lang. Syst.</w:t>
+        <w:t xml:space="preserve">ACM Trans. Program. </w:t>
+      </w:r>
+      <w:r>
+        <w:rPr>
+          <w:i/>
+          <w:iCs/>
+        </w:rPr>
+        <w:lastRenderedPageBreak/>
+        <w:t>Lang. Syst.</w:t>
       </w:r>
       <w:r>
         <w:t xml:space="preserve"> 15, 5 (Nov. 1993), 795-825. DOI= </w:t>
@@ -1841,6 +2395,7 @@
         <w:pStyle w:val="References"/>
       </w:pPr>
       <w:r>
+        <w:lastRenderedPageBreak/>
         <w:t xml:space="preserve">Brown, L. D., Hua, H., and Gao, C. 2003. A widget framework for augmented interaction in SCAPE. In </w:t>
       </w:r>
       <w:r>

</xml_diff>

<commit_message>
finished section on dataset selection, moving onto feature selection
</commit_message>
<xml_diff>
--- a/final_report.docx
+++ b/final_report.docx
@@ -166,7 +166,7 @@
           <w:sz w:val="22"/>
           <w:szCs w:val="22"/>
         </w:rPr>
-        <w:t>Telephone number, incl. country code</w:t>
+        <w:t>+1 (647) 998-7802</w:t>
       </w:r>
     </w:p>
     <w:p>
@@ -1395,6 +1395,12 @@
         <w:rPr>
           <w:sz w:val="20"/>
         </w:rPr>
+        <w:t xml:space="preserve">The first hurdle in machine learning research is always selecting an appropriate dataset for one’s research needs. </w:t>
+      </w:r>
+      <w:r>
+        <w:rPr>
+          <w:sz w:val="20"/>
+        </w:rPr>
         <w:t xml:space="preserve">While the availability of music datasets is nowhere near that of text, image, or even speech datasets, several options </w:t>
       </w:r>
       <w:r>
@@ -1418,9 +1424,7 @@
         <w:spacing w:after="120"/>
         <w:ind w:firstLine="0"/>
         <w:rPr>
-          <w:i/>
-          <w:sz w:val="22"/>
-          <w:szCs w:val="22"/>
+          <w:sz w:val="20"/>
         </w:rPr>
       </w:pPr>
       <w:r>
@@ -1481,15 +1485,7 @@
         <w:rPr>
           <w:sz w:val="20"/>
         </w:rPr>
-        <w:t xml:space="preserve"> [2</w:t>
-      </w:r>
-      <w:bookmarkStart w:id="0" w:name="_GoBack"/>
-      <w:bookmarkEnd w:id="0"/>
-      <w:r>
-        <w:rPr>
-          <w:sz w:val="20"/>
-        </w:rPr>
-        <w:t>]</w:t>
+        <w:t xml:space="preserve"> [2]</w:t>
       </w:r>
       <w:r>
         <w:rPr>
@@ -1519,6 +1515,12 @@
         <w:rPr>
           <w:sz w:val="20"/>
         </w:rPr>
+        <w:t>,</w:t>
+      </w:r>
+      <w:r>
+        <w:rPr>
+          <w:sz w:val="20"/>
+        </w:rPr>
         <w:t xml:space="preserve"> which allows users to tag songs</w:t>
       </w:r>
       <w:r>
@@ -1531,26 +1533,131 @@
         <w:rPr>
           <w:sz w:val="20"/>
         </w:rPr>
-        <w:t xml:space="preserve"> each track </w:t>
-      </w:r>
-    </w:p>
-    <w:p>
-      <w:pPr>
-        <w:pStyle w:val="Heading2"/>
-      </w:pPr>
-      <w:r>
-        <w:t>Feature Selection</w:t>
-      </w:r>
-    </w:p>
-    <w:p>
-      <w:r>
-        <w:t>The</w:t>
-      </w:r>
-    </w:p>
-    <w:p>
-      <w:pPr>
-        <w:pStyle w:val="Heading2"/>
-      </w:pPr>
+        <w:t xml:space="preserve"> each t</w:t>
+      </w:r>
+      <w:r>
+        <w:rPr>
+          <w:sz w:val="20"/>
+        </w:rPr>
+        <w:t>rack can then have multiple tags based on users’ subjective opinions.</w:t>
+      </w:r>
+      <w:r>
+        <w:rPr>
+          <w:sz w:val="20"/>
+        </w:rPr>
+        <w:t xml:space="preserve"> The majority of the other features come from The Echo Nest, a self-described “music intelligence platform” [5].</w:t>
+      </w:r>
+      <w:r>
+        <w:rPr>
+          <w:sz w:val="20"/>
+        </w:rPr>
+        <w:t xml:space="preserve"> </w:t>
+      </w:r>
+      <w:r>
+        <w:rPr>
+          <w:sz w:val="20"/>
+        </w:rPr>
+        <w:t>The size of the full dataset is 280GB (even without audio files), but they thoughtfully provide a 10,000-song su</w:t>
+      </w:r>
+      <w:r>
+        <w:rPr>
+          <w:sz w:val="20"/>
+        </w:rPr>
+        <w:t xml:space="preserve">bset (1.8GB) for pilot testing. </w:t>
+      </w:r>
+      <w:r>
+        <w:rPr>
+          <w:sz w:val="20"/>
+        </w:rPr>
+        <w:t xml:space="preserve">This is an excellent example of a feature-based dataset, as it does not actually </w:t>
+      </w:r>
+      <w:r>
+        <w:rPr>
+          <w:sz w:val="20"/>
+        </w:rPr>
+        <w:t>include</w:t>
+      </w:r>
+      <w:r>
+        <w:rPr>
+          <w:sz w:val="20"/>
+        </w:rPr>
+        <w:t xml:space="preserve"> any audio data. </w:t>
+      </w:r>
+      <w:r>
+        <w:rPr>
+          <w:sz w:val="20"/>
+        </w:rPr>
+        <w:t>Thus, r</w:t>
+      </w:r>
+      <w:r>
+        <w:rPr>
+          <w:sz w:val="20"/>
+        </w:rPr>
+        <w:t>esearchers using this dataset are limited to the features they provide</w:t>
+      </w:r>
+      <w:r>
+        <w:rPr>
+          <w:sz w:val="20"/>
+        </w:rPr>
+        <w:t>, which include some fairly enigmatic ones such as “song_hotttnesss</w:t>
+      </w:r>
+      <w:r>
+        <w:rPr>
+          <w:sz w:val="20"/>
+        </w:rPr>
+        <w:t>,</w:t>
+      </w:r>
+      <w:r>
+        <w:rPr>
+          <w:sz w:val="20"/>
+        </w:rPr>
+        <w:t>”</w:t>
+      </w:r>
+      <w:r>
+        <w:rPr>
+          <w:sz w:val="20"/>
+        </w:rPr>
+        <w:t xml:space="preserve"> </w:t>
+      </w:r>
+      <w:r>
+        <w:rPr>
+          <w:sz w:val="20"/>
+        </w:rPr>
+        <w:t>and are also subject to human “error” (as far as that is meaningful for a subjective label).</w:t>
+      </w:r>
+      <w:r>
+        <w:rPr>
+          <w:sz w:val="20"/>
+        </w:rPr>
+        <w:t xml:space="preserve"> </w:t>
+      </w:r>
+      <w:r>
+        <w:rPr>
+          <w:sz w:val="20"/>
+        </w:rPr>
+        <w:t xml:space="preserve">This dataset proved not to be appropriate for our study, as it contains no raw audio, and additionally does not </w:t>
+      </w:r>
+      <w:r>
+        <w:rPr>
+          <w:sz w:val="20"/>
+        </w:rPr>
+        <w:lastRenderedPageBreak/>
+        <w:t>provide clear genre labels for each song.</w:t>
+      </w:r>
+      <w:r>
+        <w:rPr>
+          <w:sz w:val="20"/>
+        </w:rPr>
+        <w:t xml:space="preserve"> However, we include it here as it may be extremely valuable for other studies.</w:t>
+      </w:r>
+    </w:p>
+    <w:p>
+      <w:pPr>
+        <w:pStyle w:val="Heading3"/>
+      </w:pPr>
+      <w:r>
+        <w:t>MusicNet</w:t>
+      </w:r>
     </w:p>
     <w:p>
       <w:pPr>
@@ -1558,32 +1665,143 @@
         <w:spacing w:after="120"/>
         <w:ind w:firstLine="0"/>
         <w:rPr>
-          <w:szCs w:val="18"/>
-        </w:rPr>
-      </w:pPr>
-      <w:r>
-        <w:rPr>
-          <w:szCs w:val="18"/>
-        </w:rPr>
-        <w:t>The</w:t>
-      </w:r>
-    </w:p>
-    <w:p>
-      <w:pPr>
-        <w:pStyle w:val="Heading1"/>
-        <w:spacing w:before="120"/>
-      </w:pPr>
-      <w:r>
-        <w:t>RESULTS</w:t>
-      </w:r>
-    </w:p>
-    <w:p>
-      <w:pPr>
-        <w:pStyle w:val="Heading2"/>
-        <w:spacing w:before="0"/>
-      </w:pPr>
-      <w:r>
-        <w:t>DDD</w:t>
+          <w:sz w:val="20"/>
+        </w:rPr>
+      </w:pPr>
+      <w:r>
+        <w:rPr>
+          <w:sz w:val="20"/>
+        </w:rPr>
+        <w:t xml:space="preserve">The newest music dataset on the scene, MusicNet, is a collection of 330 recordings of classical music labeled by composer and instrumentation, and additionally containing an incredibly detailed set of </w:t>
+      </w:r>
+      <w:r>
+        <w:rPr>
+          <w:sz w:val="20"/>
+        </w:rPr>
+        <w:t xml:space="preserve">over 1 million </w:t>
+      </w:r>
+      <w:r>
+        <w:rPr>
+          <w:sz w:val="20"/>
+        </w:rPr>
+        <w:t>annotations describing the exact temporal events in each piece</w:t>
+      </w:r>
+      <w:r>
+        <w:rPr>
+          <w:sz w:val="20"/>
+        </w:rPr>
+        <w:t>, hand-curated by trained musicians</w:t>
+      </w:r>
+      <w:r>
+        <w:rPr>
+          <w:sz w:val="20"/>
+        </w:rPr>
+        <w:t xml:space="preserve"> [6].</w:t>
+      </w:r>
+      <w:r>
+        <w:rPr>
+          <w:sz w:val="20"/>
+        </w:rPr>
+        <w:t xml:space="preserve"> The dataset also includes thousands of MIDI files, some of which were aligned to the recordings using dynamic time warping in order to produce the </w:t>
+      </w:r>
+      <w:r>
+        <w:rPr>
+          <w:sz w:val="20"/>
+        </w:rPr>
+        <w:t>temporal annotations.</w:t>
+      </w:r>
+      <w:r>
+        <w:rPr>
+          <w:sz w:val="20"/>
+        </w:rPr>
+        <w:t xml:space="preserve"> However, the creators of MusicNet warn that the dataset has an overrepresentation of Beethoven’s works, as well as of solo piano recordings, simply due to their greater availability.</w:t>
+      </w:r>
+      <w:r>
+        <w:rPr>
+          <w:sz w:val="20"/>
+        </w:rPr>
+        <w:t xml:space="preserve"> </w:t>
+      </w:r>
+      <w:r>
+        <w:rPr>
+          <w:sz w:val="20"/>
+        </w:rPr>
+        <w:t xml:space="preserve">This is a good example of a dataset containing both raw audio files and derived features; it seems that Thickstun, </w:t>
+      </w:r>
+      <w:r>
+        <w:rPr>
+          <w:i/>
+          <w:sz w:val="20"/>
+        </w:rPr>
+        <w:t>et. al.</w:t>
+      </w:r>
+      <w:r>
+        <w:rPr>
+          <w:sz w:val="20"/>
+        </w:rPr>
+        <w:t>, simply made all of their data publicly available to encourage others to expand on the dataset. Despite the impressiveness of the</w:t>
+      </w:r>
+      <w:r>
+        <w:rPr>
+          <w:sz w:val="20"/>
+        </w:rPr>
+        <w:t>ir</w:t>
+      </w:r>
+      <w:r>
+        <w:rPr>
+          <w:sz w:val="20"/>
+        </w:rPr>
+        <w:t xml:space="preserve"> effort</w:t>
+      </w:r>
+      <w:r>
+        <w:rPr>
+          <w:sz w:val="20"/>
+        </w:rPr>
+        <w:t xml:space="preserve">, however, their dataset was designed not for genre classification at all, but for composer/instrumentation classification and note prediction; it was thus also not appropriate for our data needs. However, it has extremely exciting implications for the future of stylistically-accurate machine-generated musical compositions, which may prove to be immensely valuable in reconstructing </w:t>
+      </w:r>
+      <w:r>
+        <w:rPr>
+          <w:sz w:val="20"/>
+        </w:rPr>
+        <w:t xml:space="preserve">historical </w:t>
+      </w:r>
+      <w:r>
+        <w:rPr>
+          <w:sz w:val="20"/>
+        </w:rPr>
+        <w:t>works which were lost or are incomplete</w:t>
+      </w:r>
+      <w:r>
+        <w:rPr>
+          <w:sz w:val="20"/>
+        </w:rPr>
+        <w:t xml:space="preserve"> (currently the </w:t>
+      </w:r>
+      <w:r>
+        <w:rPr>
+          <w:sz w:val="20"/>
+        </w:rPr>
+        <w:t>domain of musicologist-composers</w:t>
+      </w:r>
+      <w:r>
+        <w:rPr>
+          <w:sz w:val="20"/>
+        </w:rPr>
+        <w:t>)</w:t>
+      </w:r>
+      <w:r>
+        <w:rPr>
+          <w:sz w:val="20"/>
+        </w:rPr>
+        <w:t>.</w:t>
+      </w:r>
+    </w:p>
+    <w:p>
+      <w:pPr>
+        <w:pStyle w:val="Heading3"/>
+      </w:pPr>
+      <w:r>
+        <w:t>GTZAN Dataset</w:t>
       </w:r>
     </w:p>
     <w:p>
@@ -1591,45 +1809,207 @@
         <w:pStyle w:val="BodyTextIndent"/>
         <w:spacing w:after="120"/>
         <w:ind w:firstLine="0"/>
-      </w:pPr>
-      <w:r>
-        <w:t>Ple</w:t>
+        <w:rPr>
+          <w:sz w:val="20"/>
+        </w:rPr>
+      </w:pPr>
+      <w:r>
+        <w:rPr>
+          <w:sz w:val="20"/>
+        </w:rPr>
+        <w:t xml:space="preserve">In contrast with MusicNet, the GTZAN dataset is one of the earliest available music datasets, having been made publicly available </w:t>
+      </w:r>
+      <w:r>
+        <w:rPr>
+          <w:sz w:val="20"/>
+        </w:rPr>
+        <w:t xml:space="preserve">with Tzanetakis’s landmark paper in 2002 [4]. </w:t>
+      </w:r>
+      <w:r>
+        <w:rPr>
+          <w:sz w:val="20"/>
+        </w:rPr>
+        <w:t>The dataset consists of 1,000 30-second clips of recordings across 1</w:t>
+      </w:r>
+      <w:r>
+        <w:rPr>
+          <w:sz w:val="20"/>
+        </w:rPr>
+        <w:t xml:space="preserve">0 genres (equally distributed), </w:t>
+      </w:r>
+      <w:r>
+        <w:rPr>
+          <w:sz w:val="20"/>
+        </w:rPr>
+        <w:t>collected from studio recordings (personal CDs), microphone recordings, and radio broadcasts. According to Sturm [6], Tzanetakis created his dataset for his own research and had no intention for it to be “a benchmark for genre recognition,” and thus there was very little in the way of quality control on the final dataset. (Sturm’s own work seems to be the only comprehensive assessment of the GTZAN data</w:t>
+      </w:r>
+      <w:r>
+        <w:rPr>
+          <w:sz w:val="20"/>
+        </w:rPr>
+        <w:t>, and it finds a number of shortcomings, casting shadows on the decade’s worth of music genre classification research that had been done using the dataset</w:t>
+      </w:r>
+      <w:r>
+        <w:rPr>
+          <w:sz w:val="20"/>
+        </w:rPr>
+        <w:t xml:space="preserve">.) </w:t>
+      </w:r>
+      <w:r>
+        <w:rPr>
+          <w:sz w:val="20"/>
+        </w:rPr>
+        <w:t xml:space="preserve">However, </w:t>
+      </w:r>
+      <w:r>
+        <w:rPr>
+          <w:sz w:val="20"/>
+        </w:rPr>
+        <w:t xml:space="preserve">for the specific purpose of genre classification it is still one of the best options, </w:t>
+      </w:r>
+      <w:r>
+        <w:rPr>
+          <w:sz w:val="20"/>
+        </w:rPr>
+        <w:t xml:space="preserve">as it is of a reasonable size (1.2GB), and is structurally simple, containing only audio files and their corresponding genre labels. </w:t>
+      </w:r>
+      <w:r>
+        <w:rPr>
+          <w:sz w:val="20"/>
+        </w:rPr>
+        <w:t>We have found it to be an optimal dataset for the scope and purpose of our study.</w:t>
       </w:r>
     </w:p>
     <w:p>
       <w:pPr>
         <w:pStyle w:val="Heading2"/>
-        <w:spacing w:before="120"/>
-      </w:pPr>
-      <w:r>
-        <w:t>DDD</w:t>
-      </w:r>
-    </w:p>
-    <w:p>
-      <w:pPr>
-        <w:spacing w:after="120"/>
-      </w:pPr>
-      <w:r>
-        <w:t xml:space="preserve">The </w:t>
-      </w:r>
+      </w:pPr>
+      <w:r>
+        <w:t>Feature Selection</w:t>
+      </w:r>
+    </w:p>
+    <w:p>
+      <w:pPr>
+        <w:rPr>
+          <w:sz w:val="20"/>
+        </w:rPr>
+      </w:pPr>
+      <w:r>
+        <w:rPr>
+          <w:sz w:val="20"/>
+        </w:rPr>
+        <w:t xml:space="preserve">Once we had obtained our dataset, the next challenge was the problem of how to whittle down the </w:t>
+      </w:r>
+      <w:r>
+        <w:rPr>
+          <w:sz w:val="20"/>
+        </w:rPr>
+        <w:t>enormous</w:t>
+      </w:r>
+      <w:r>
+        <w:rPr>
+          <w:sz w:val="20"/>
+        </w:rPr>
+        <w:t xml:space="preserve"> number of features present in audio data. For example, for a single </w:t>
+      </w:r>
+      <w:r>
+        <w:rPr>
+          <w:sz w:val="20"/>
+        </w:rPr>
+        <w:lastRenderedPageBreak/>
+        <w:t xml:space="preserve">30-second mono-channel track sampled at a rate of 22.05kHz (such as those found in the GTZAN dataset), there are already 22.05kHz </w:t>
+      </w:r>
+      <w:r>
+        <w:rPr>
+          <w:sz w:val="20"/>
+        </w:rPr>
+        <w:sym w:font="Symbol" w:char="F0B4"/>
+      </w:r>
+      <w:r>
+        <w:rPr>
+          <w:sz w:val="20"/>
+        </w:rPr>
+        <w:t xml:space="preserve"> 30s = 661,500 features.</w:t>
+      </w:r>
+      <w:r>
+        <w:rPr>
+          <w:sz w:val="20"/>
+        </w:rPr>
+        <w:t xml:space="preserve"> This immense feature space </w:t>
+      </w:r>
+      <w:r>
+        <w:rPr>
+          <w:sz w:val="20"/>
+        </w:rPr>
+        <w:t xml:space="preserve">cannot be handled in any meaningful way as is, so selecting a method for feature extraction is an extremely important step in audio analysis. </w:t>
+      </w:r>
+      <w:bookmarkStart w:id="0" w:name="_GoBack"/>
+      <w:bookmarkEnd w:id="0"/>
     </w:p>
     <w:p>
       <w:pPr>
         <w:pStyle w:val="Heading2"/>
-        <w:spacing w:before="120"/>
-      </w:pPr>
-      <w:r>
-        <w:t>DDD</w:t>
-      </w:r>
+      </w:pPr>
     </w:p>
     <w:p>
       <w:pPr>
         <w:pStyle w:val="BodyTextIndent"/>
         <w:spacing w:after="120"/>
         <w:ind w:firstLine="0"/>
-      </w:pPr>
-      <w:r>
-        <w:t xml:space="preserve">Please </w:t>
+        <w:rPr>
+          <w:szCs w:val="18"/>
+        </w:rPr>
+      </w:pPr>
+      <w:r>
+        <w:rPr>
+          <w:szCs w:val="18"/>
+        </w:rPr>
+        <w:t>The</w:t>
+      </w:r>
+    </w:p>
+    <w:p>
+      <w:pPr>
+        <w:pStyle w:val="Heading1"/>
+        <w:spacing w:before="120"/>
+      </w:pPr>
+      <w:r>
+        <w:t>IMPLEMENTATION</w:t>
+      </w:r>
+    </w:p>
+    <w:p>
+      <w:r>
+        <w:t>Ah</w:t>
+      </w:r>
+    </w:p>
+    <w:p>
+      <w:pPr>
+        <w:pStyle w:val="Heading1"/>
+        <w:spacing w:before="120"/>
+      </w:pPr>
+      <w:r>
+        <w:t>RESULTS</w:t>
+      </w:r>
+    </w:p>
+    <w:p>
+      <w:pPr>
+        <w:pStyle w:val="Heading2"/>
+        <w:spacing w:before="0"/>
+      </w:pPr>
+      <w:r>
+        <w:t>DDD</w:t>
+      </w:r>
+    </w:p>
+    <w:p>
+      <w:pPr>
+        <w:pStyle w:val="BodyTextIndent"/>
+        <w:spacing w:after="120"/>
+        <w:ind w:firstLine="0"/>
+      </w:pPr>
+      <w:r>
+        <w:t>Ple</w:t>
+      </w:r>
+      <w:r>
+        <w:t>ase</w:t>
       </w:r>
     </w:p>
     <w:p>
@@ -1638,7 +2018,42 @@
         <w:spacing w:before="120"/>
       </w:pPr>
       <w:r>
-        <w:lastRenderedPageBreak/>
+        <w:t>DDD</w:t>
+      </w:r>
+    </w:p>
+    <w:p>
+      <w:pPr>
+        <w:spacing w:after="120"/>
+      </w:pPr>
+      <w:r>
+        <w:t xml:space="preserve">The </w:t>
+      </w:r>
+    </w:p>
+    <w:p>
+      <w:pPr>
+        <w:pStyle w:val="Heading2"/>
+        <w:spacing w:before="120"/>
+      </w:pPr>
+      <w:r>
+        <w:t>DDD</w:t>
+      </w:r>
+    </w:p>
+    <w:p>
+      <w:pPr>
+        <w:pStyle w:val="BodyTextIndent"/>
+        <w:spacing w:after="120"/>
+        <w:ind w:firstLine="0"/>
+      </w:pPr>
+      <w:r>
+        <w:t xml:space="preserve">Please </w:t>
+      </w:r>
+    </w:p>
+    <w:p>
+      <w:pPr>
+        <w:pStyle w:val="Heading2"/>
+        <w:spacing w:before="120"/>
+      </w:pPr>
+      <w:r>
         <w:t>DDD</w:t>
       </w:r>
     </w:p>
@@ -2141,6 +2556,7 @@
         <w:rPr>
           <w:sz w:val="20"/>
         </w:rPr>
+        <w:lastRenderedPageBreak/>
         <w:t xml:space="preserve">Dawen, L., Gu, H., and O’Connor, B. 2011. </w:t>
       </w:r>
       <w:r>
@@ -2162,6 +2578,18 @@
         </w:rPr>
         <w:t xml:space="preserve"> 15-826 Final Report. Carnegie Mellon University.</w:t>
       </w:r>
+      <w:r>
+        <w:rPr>
+          <w:sz w:val="20"/>
+        </w:rPr>
+        <w:t xml:space="preserve"> </w:t>
+      </w:r>
+      <w:r>
+        <w:rPr>
+          <w:sz w:val="20"/>
+        </w:rPr>
+        <w:t>http://www.academia.edu/2821380/Music_Genre_Classification_with_the_Million_Song_Dataset</w:t>
+      </w:r>
     </w:p>
     <w:p>
       <w:pPr>
@@ -2223,15 +2651,132 @@
         </w:rPr>
         <w:t>. Vol 10, No 5 (July 2002). https://www.researchgate.net/publication/3333877</w:t>
       </w:r>
+      <w:r>
+        <w:rPr>
+          <w:sz w:val="20"/>
+        </w:rPr>
+        <w:br/>
+        <w:t xml:space="preserve">Dataset can be downloaded from </w:t>
+      </w:r>
+      <w:r>
+        <w:rPr>
+          <w:sz w:val="20"/>
+        </w:rPr>
+        <w:t>http://marsyasweb.appspot.com/download/data_sets/</w:t>
+      </w:r>
     </w:p>
     <w:p>
       <w:pPr>
         <w:pStyle w:val="References"/>
-      </w:pPr>
+        <w:rPr>
+          <w:sz w:val="20"/>
+        </w:rPr>
+      </w:pPr>
+      <w:r>
+        <w:rPr>
+          <w:sz w:val="20"/>
+        </w:rPr>
+        <w:t>The Echo Nest. http://the.echonest.com/</w:t>
+      </w:r>
     </w:p>
     <w:p>
       <w:pPr>
         <w:pStyle w:val="References"/>
+        <w:rPr>
+          <w:sz w:val="20"/>
+        </w:rPr>
+      </w:pPr>
+      <w:r>
+        <w:rPr>
+          <w:sz w:val="20"/>
+        </w:rPr>
+        <w:t xml:space="preserve">Thickstun, J., Harchaoui, Z., and Kakade, S. 2016. Learning Features of Music from Scratch. </w:t>
+      </w:r>
+      <w:r>
+        <w:rPr>
+          <w:i/>
+          <w:sz w:val="20"/>
+        </w:rPr>
+        <w:t>Under review as a conference paper at ICLR 2017</w:t>
+      </w:r>
+      <w:r>
+        <w:rPr>
+          <w:sz w:val="20"/>
+        </w:rPr>
+        <w:t>. https://arxiv.org/pdf/1611.09827v1.pdf</w:t>
+      </w:r>
+    </w:p>
+    <w:p>
+      <w:pPr>
+        <w:pStyle w:val="References"/>
+        <w:rPr>
+          <w:sz w:val="20"/>
+        </w:rPr>
+      </w:pPr>
+      <w:r>
+        <w:rPr>
+          <w:sz w:val="20"/>
+        </w:rPr>
+        <w:t xml:space="preserve">Sturm, B. L. 2012. An Analysis of the GTZAN Music Genre Dataset. In </w:t>
+      </w:r>
+      <w:r>
+        <w:rPr>
+          <w:i/>
+          <w:sz w:val="20"/>
+        </w:rPr>
+        <w:t>Proceedings of the</w:t>
+      </w:r>
+      <w:r>
+        <w:rPr>
+          <w:sz w:val="20"/>
+        </w:rPr>
+        <w:t xml:space="preserve"> </w:t>
+      </w:r>
+      <w:r>
+        <w:rPr>
+          <w:i/>
+          <w:sz w:val="20"/>
+        </w:rPr>
+        <w:t>Second International ACM Workshop on Music Information Retrieval with User-Centered and Multimodal Strategies</w:t>
+      </w:r>
+      <w:r>
+        <w:rPr>
+          <w:sz w:val="20"/>
+        </w:rPr>
+        <w:t xml:space="preserve"> (Nara, Japan, Nov. 2, 2012). </w:t>
+      </w:r>
+      <w:r>
+        <w:rPr>
+          <w:sz w:val="20"/>
+        </w:rPr>
+        <w:t xml:space="preserve">ACM, </w:t>
+      </w:r>
+      <w:r>
+        <w:rPr>
+          <w:sz w:val="20"/>
+        </w:rPr>
+        <w:t xml:space="preserve">NY. </w:t>
+      </w:r>
+      <w:r>
+        <w:rPr>
+          <w:sz w:val="20"/>
+        </w:rPr>
+        <w:t>https://pdfs.semanticscholar.org/61c3/2434b768c388c7babd5d7a0093d81f5a9531.pdf</w:t>
+      </w:r>
+    </w:p>
+    <w:p>
+      <w:pPr>
+        <w:pStyle w:val="References"/>
+      </w:pPr>
+    </w:p>
+    <w:p>
+      <w:pPr>
+        <w:pStyle w:val="References"/>
+      </w:pPr>
+    </w:p>
+    <w:p>
+      <w:pPr>
+        <w:pStyle w:val="References"/>
       </w:pPr>
       <w:r>
         <w:t xml:space="preserve">Bowman, M., Debray, S. K., and Peterson, L. L. 1993. Reasoning about naming systems. </w:t>
@@ -2241,15 +2786,7 @@
           <w:i/>
           <w:iCs/>
         </w:rPr>
-        <w:t xml:space="preserve">ACM Trans. Program. </w:t>
-      </w:r>
-      <w:r>
-        <w:rPr>
-          <w:i/>
-          <w:iCs/>
-        </w:rPr>
-        <w:lastRenderedPageBreak/>
-        <w:t>Lang. Syst.</w:t>
+        <w:t>ACM Trans. Program. Lang. Syst.</w:t>
       </w:r>
       <w:r>
         <w:t xml:space="preserve"> 15, 5 (Nov. 1993), 795-825. DOI= </w:t>
@@ -2377,6 +2914,7 @@
         <w:pStyle w:val="References"/>
       </w:pPr>
       <w:r>
+        <w:lastRenderedPageBreak/>
         <w:t xml:space="preserve">Forman, G. 2003. An extensive empirical study of feature selection metrics for text classification. </w:t>
       </w:r>
       <w:r>
@@ -2395,7 +2933,6 @@
         <w:pStyle w:val="References"/>
       </w:pPr>
       <w:r>
-        <w:lastRenderedPageBreak/>
         <w:t xml:space="preserve">Brown, L. D., Hua, H., and Gao, C. 2003. A widget framework for augmented interaction in SCAPE. In </w:t>
       </w:r>
       <w:r>
@@ -2443,6 +2980,7 @@
         <w:pStyle w:val="References"/>
       </w:pPr>
       <w:r>
+        <w:lastRenderedPageBreak/>
         <w:t xml:space="preserve">Yu, Y. T. and Lau, M. F. 2006. A comparison of MC/DC, MUMCUT and several other coverage criteria for logical decisions. </w:t>
       </w:r>
       <w:r>

</xml_diff>

<commit_message>
completed methodology section, ready for results
</commit_message>
<xml_diff>
--- a/final_report.docx
+++ b/final_report.docx
@@ -1941,15 +1941,110 @@
         <w:rPr>
           <w:sz w:val="20"/>
         </w:rPr>
-        <w:t xml:space="preserve">cannot be handled in any meaningful way as is, so selecting a method for feature extraction is an extremely important step in audio analysis. </w:t>
-      </w:r>
-      <w:bookmarkStart w:id="0" w:name="_GoBack"/>
-      <w:bookmarkEnd w:id="0"/>
-    </w:p>
-    <w:p>
-      <w:pPr>
-        <w:pStyle w:val="Heading2"/>
-      </w:pPr>
+        <w:t>cannot be handled in any meaningful way as is, so selecting a method for feature extraction is an extremely im</w:t>
+      </w:r>
+      <w:r>
+        <w:rPr>
+          <w:sz w:val="20"/>
+        </w:rPr>
+        <w:t>portant step in audio analysis.</w:t>
+      </w:r>
+    </w:p>
+    <w:p>
+      <w:pPr>
+        <w:rPr>
+          <w:sz w:val="20"/>
+        </w:rPr>
+      </w:pPr>
+      <w:r>
+        <w:rPr>
+          <w:sz w:val="20"/>
+        </w:rPr>
+        <w:t>The structure of raw audio data, essentially a series of frequency spectrums over time, means that it can be reduced in two ways: by sampling across th</w:t>
+      </w:r>
+      <w:r>
+        <w:rPr>
+          <w:sz w:val="20"/>
+        </w:rPr>
+        <w:t>e frequencies represented, or over the</w:t>
+      </w:r>
+      <w:r>
+        <w:rPr>
+          <w:sz w:val="20"/>
+        </w:rPr>
+        <w:t xml:space="preserve"> tim</w:t>
+      </w:r>
+      <w:r>
+        <w:rPr>
+          <w:sz w:val="20"/>
+        </w:rPr>
+        <w:t>e duration of the piece.</w:t>
+      </w:r>
+      <w:r>
+        <w:rPr>
+          <w:sz w:val="20"/>
+        </w:rPr>
+        <w:t xml:space="preserve"> </w:t>
+      </w:r>
+      <w:r>
+        <w:rPr>
+          <w:sz w:val="20"/>
+        </w:rPr>
+        <w:t xml:space="preserve">We assessed both options: by </w:t>
+      </w:r>
+      <w:r>
+        <w:rPr>
+          <w:sz w:val="20"/>
+        </w:rPr>
+        <w:t>calculating the</w:t>
+      </w:r>
+      <w:r>
+        <w:rPr>
+          <w:sz w:val="20"/>
+        </w:rPr>
+        <w:t xml:space="preserve"> Mel-frequency ceptrum coefficients (MFCC)</w:t>
+      </w:r>
+      <w:r>
+        <w:rPr>
+          <w:sz w:val="20"/>
+        </w:rPr>
+        <w:t xml:space="preserve"> for each piece</w:t>
+      </w:r>
+      <w:r>
+        <w:rPr>
+          <w:sz w:val="20"/>
+        </w:rPr>
+        <w:t xml:space="preserve">, and by </w:t>
+      </w:r>
+      <w:r>
+        <w:rPr>
+          <w:sz w:val="20"/>
+        </w:rPr>
+        <w:t>looking at the spectrograms for</w:t>
+      </w:r>
+      <w:r>
+        <w:rPr>
+          <w:sz w:val="20"/>
+        </w:rPr>
+        <w:t xml:space="preserve"> 3</w:t>
+      </w:r>
+      <w:r>
+        <w:rPr>
+          <w:sz w:val="20"/>
+        </w:rPr>
+        <w:t>-second intervals of the pieces.</w:t>
+      </w:r>
+    </w:p>
+    <w:p>
+      <w:pPr>
+        <w:pStyle w:val="Heading3"/>
+        <w:rPr>
+          <w:b/>
+        </w:rPr>
+      </w:pPr>
+      <w:r>
+        <w:t>MFCC</w:t>
+      </w:r>
     </w:p>
     <w:p>
       <w:pPr>
@@ -1957,6 +2052,326 @@
         <w:spacing w:after="120"/>
         <w:ind w:firstLine="0"/>
         <w:rPr>
+          <w:sz w:val="20"/>
+        </w:rPr>
+      </w:pPr>
+      <w:r>
+        <w:rPr>
+          <w:sz w:val="20"/>
+        </w:rPr>
+        <w:t xml:space="preserve">MFCC analysis was developed </w:t>
+      </w:r>
+      <w:r>
+        <w:rPr>
+          <w:sz w:val="20"/>
+        </w:rPr>
+        <w:t>in the mid-20th century</w:t>
+      </w:r>
+      <w:r>
+        <w:rPr>
+          <w:sz w:val="20"/>
+        </w:rPr>
+        <w:t xml:space="preserve"> </w:t>
+      </w:r>
+      <w:r>
+        <w:rPr>
+          <w:sz w:val="20"/>
+        </w:rPr>
+        <w:t xml:space="preserve">as part of early speech analysis research. </w:t>
+      </w:r>
+      <w:r>
+        <w:rPr>
+          <w:sz w:val="20"/>
+        </w:rPr>
+        <w:t xml:space="preserve">Originating with the development of the Mel frequency scale, which attempts to map hertz frequencies to “perceptual” pitches in a nonlinear </w:t>
+      </w:r>
+      <w:r>
+        <w:rPr>
+          <w:sz w:val="20"/>
+        </w:rPr>
+        <w:t>fashion</w:t>
+      </w:r>
+      <w:r>
+        <w:rPr>
+          <w:sz w:val="20"/>
+        </w:rPr>
+        <w:t xml:space="preserve"> (the current standard is a log</w:t>
+      </w:r>
+      <w:r>
+        <w:rPr>
+          <w:sz w:val="20"/>
+        </w:rPr>
+        <w:t>arithmic</w:t>
+      </w:r>
+      <w:r>
+        <w:rPr>
+          <w:sz w:val="20"/>
+        </w:rPr>
+        <w:t xml:space="preserve"> relationship), the Mel frequency cepstrum </w:t>
+      </w:r>
+      <w:r>
+        <w:rPr>
+          <w:sz w:val="20"/>
+        </w:rPr>
+        <w:t>is generated by taking the log power spectrum of a sound’s mel frequencies,</w:t>
+      </w:r>
+      <w:r>
+        <w:rPr>
+          <w:sz w:val="20"/>
+        </w:rPr>
+        <w:t xml:space="preserve"> </w:t>
+      </w:r>
+      <w:r>
+        <w:rPr>
+          <w:sz w:val="20"/>
+        </w:rPr>
+        <w:t>and then applying a linear</w:t>
+      </w:r>
+      <w:r>
+        <w:rPr>
+          <w:sz w:val="20"/>
+        </w:rPr>
+        <w:t xml:space="preserve"> or discrete</w:t>
+      </w:r>
+      <w:r>
+        <w:rPr>
+          <w:sz w:val="20"/>
+        </w:rPr>
+        <w:t xml:space="preserve"> cosine transform to the data. </w:t>
+      </w:r>
+      <w:r>
+        <w:rPr>
+          <w:sz w:val="20"/>
+        </w:rPr>
+        <w:t>This gives us a representation of a sound’s power spectrum based on its perceptual component pitch</w:t>
+      </w:r>
+      <w:r>
+        <w:rPr>
+          <w:sz w:val="20"/>
+        </w:rPr>
+        <w:t>es, and is a more accurate approximation of how a human would perceive the sound (than non-mel-based transforms).</w:t>
+      </w:r>
+      <w:r>
+        <w:rPr>
+          <w:sz w:val="20"/>
+        </w:rPr>
+        <w:t xml:space="preserve"> </w:t>
+      </w:r>
+      <w:r>
+        <w:rPr>
+          <w:sz w:val="20"/>
+        </w:rPr>
+        <w:t xml:space="preserve">MFCC has become one of the standard </w:t>
+      </w:r>
+      <w:r>
+        <w:rPr>
+          <w:sz w:val="20"/>
+        </w:rPr>
+        <w:t xml:space="preserve">feature extraction techniques in music genre classification, as it preserves the </w:t>
+      </w:r>
+      <w:r>
+        <w:rPr>
+          <w:i/>
+          <w:sz w:val="20"/>
+        </w:rPr>
+        <w:t>timbre</w:t>
+      </w:r>
+      <w:r>
+        <w:rPr>
+          <w:sz w:val="20"/>
+        </w:rPr>
+        <w:t xml:space="preserve"> of a sound, a characteristic which is extremely important in music and yet is not measurable in any way as pitch or rhythm are.</w:t>
+      </w:r>
+      <w:r>
+        <w:rPr>
+          <w:sz w:val="20"/>
+        </w:rPr>
+        <w:t xml:space="preserve"> Musical timbre is usually described not metrically but with some kind of descriptive adjective, like “brassy” or “pure”, and is not only obviously highly subjective, but often ambiguous.</w:t>
+      </w:r>
+      <w:r>
+        <w:rPr>
+          <w:sz w:val="20"/>
+        </w:rPr>
+        <w:t xml:space="preserve"> </w:t>
+      </w:r>
+      <w:r>
+        <w:rPr>
+          <w:sz w:val="20"/>
+        </w:rPr>
+        <w:t>For example, as a human listening to a piece of music, our judgment of its genre may be heavily dependent on whether we hear the “twang” timbre of a banjo (folk genre), as opposed to the “twang” timbre of a harpsichord (classical genre).</w:t>
+      </w:r>
+      <w:r>
+        <w:rPr>
+          <w:sz w:val="20"/>
+        </w:rPr>
+        <w:t xml:space="preserve"> In both cases a timbre description of “twang” is appropriate, but the actual genres differ greatly.</w:t>
+      </w:r>
+      <w:r>
+        <w:rPr>
+          <w:sz w:val="20"/>
+        </w:rPr>
+        <w:t xml:space="preserve"> The ability to capture timbre in any objective sense, as MFCC seems to do, adds a lot of important features to the available feature sets for analysis.</w:t>
+      </w:r>
+    </w:p>
+    <w:p>
+      <w:pPr>
+        <w:pStyle w:val="Heading3"/>
+      </w:pPr>
+      <w:r>
+        <w:t>Spectrogram</w:t>
+      </w:r>
+    </w:p>
+    <w:p>
+      <w:pPr>
+        <w:rPr>
+          <w:sz w:val="20"/>
+        </w:rPr>
+      </w:pPr>
+      <w:r>
+        <w:rPr>
+          <w:sz w:val="20"/>
+        </w:rPr>
+        <w:t xml:space="preserve">A spectrogram is a visual representation of </w:t>
+      </w:r>
+      <w:r>
+        <w:rPr>
+          <w:sz w:val="20"/>
+        </w:rPr>
+        <w:t>a duration of sound, and can be seen as a piece of music’s “fingerprint”</w:t>
+      </w:r>
+      <w:r>
+        <w:rPr>
+          <w:sz w:val="20"/>
+        </w:rPr>
+        <w:t>.</w:t>
+      </w:r>
+      <w:r>
+        <w:rPr>
+          <w:sz w:val="20"/>
+        </w:rPr>
+        <w:t xml:space="preserve"> It is a highly efficient way of visualizing audio, compacting complex, multidimensional data into a single image that nonetheless offers a quickly interpretable format. The conversion is accomplished with a Fast Fourier Transform (FFT) of </w:t>
+      </w:r>
+      <w:r>
+        <w:rPr>
+          <w:sz w:val="20"/>
+        </w:rPr>
+        <w:t xml:space="preserve">the </w:t>
+      </w:r>
+      <w:r>
+        <w:rPr>
+          <w:sz w:val="20"/>
+        </w:rPr>
+        <w:t>raw</w:t>
+      </w:r>
+      <w:r>
+        <w:rPr>
+          <w:sz w:val="20"/>
+        </w:rPr>
+        <w:t xml:space="preserve"> data, converting </w:t>
+      </w:r>
+      <w:r>
+        <w:rPr>
+          <w:sz w:val="20"/>
+        </w:rPr>
+        <w:t>the audio si</w:t>
+      </w:r>
+      <w:r>
+        <w:rPr>
+          <w:sz w:val="20"/>
+        </w:rPr>
+        <w:t>gnals into frequency spectrums.</w:t>
+      </w:r>
+    </w:p>
+    <w:p>
+      <w:pPr>
+        <w:rPr>
+          <w:sz w:val="20"/>
+        </w:rPr>
+      </w:pPr>
+      <w:r>
+        <w:rPr>
+          <w:sz w:val="20"/>
+        </w:rPr>
+        <w:t>Unlike MFCC, FFT uses the standard</w:t>
+      </w:r>
+      <w:r>
+        <w:rPr>
+          <w:sz w:val="20"/>
+        </w:rPr>
+        <w:t xml:space="preserve"> linear hertz frequency scale.</w:t>
+      </w:r>
+      <w:r>
+        <w:rPr>
+          <w:sz w:val="20"/>
+        </w:rPr>
+        <w:t xml:space="preserve"> Though this does not give us the timbre or “perceptual” features of the music, for the purpose of </w:t>
+      </w:r>
+      <w:r>
+        <w:rPr>
+          <w:sz w:val="20"/>
+        </w:rPr>
+        <w:lastRenderedPageBreak/>
+        <w:t>training a (non-human) classification model, it does not seem essential to preserve those features.</w:t>
+      </w:r>
+    </w:p>
+    <w:p>
+      <w:pPr>
+        <w:rPr>
+          <w:sz w:val="20"/>
+        </w:rPr>
+      </w:pPr>
+    </w:p>
+    <w:p>
+      <w:pPr>
+        <w:rPr>
+          <w:sz w:val="20"/>
+        </w:rPr>
+      </w:pPr>
+      <w:r>
+        <w:rPr>
+          <w:sz w:val="20"/>
+        </w:rPr>
+        <w:drawing>
+          <wp:inline distT="0" distB="0" distL="0" distR="0" wp14:anchorId="5EE19939" wp14:editId="1420B5BC">
+            <wp:extent cx="3049270" cy="1404620"/>
+            <wp:effectExtent l="0" t="0" r="0" b="0"/>
+            <wp:docPr id="1" name="Picture 1"/>
+            <wp:cNvGraphicFramePr>
+              <a:graphicFrameLocks xmlns:a="http://schemas.openxmlformats.org/drawingml/2006/main" noChangeAspect="1"/>
+            </wp:cNvGraphicFramePr>
+            <a:graphic xmlns:a="http://schemas.openxmlformats.org/drawingml/2006/main">
+              <a:graphicData uri="http://schemas.openxmlformats.org/drawingml/2006/picture">
+                <pic:pic xmlns:pic="http://schemas.openxmlformats.org/drawingml/2006/picture">
+                  <pic:nvPicPr>
+                    <pic:cNvPr id="1" name=""/>
+                    <pic:cNvPicPr/>
+                  </pic:nvPicPr>
+                  <pic:blipFill>
+                    <a:blip r:embed="rId8"/>
+                    <a:stretch>
+                      <a:fillRect/>
+                    </a:stretch>
+                  </pic:blipFill>
+                  <pic:spPr>
+                    <a:xfrm>
+                      <a:off x="0" y="0"/>
+                      <a:ext cx="3049270" cy="1404620"/>
+                    </a:xfrm>
+                    <a:prstGeom prst="rect">
+                      <a:avLst/>
+                    </a:prstGeom>
+                  </pic:spPr>
+                </pic:pic>
+              </a:graphicData>
+            </a:graphic>
+          </wp:inline>
+        </w:drawing>
+      </w:r>
+    </w:p>
+    <w:p>
+      <w:pPr>
+        <w:jc w:val="center"/>
+        <w:rPr>
           <w:szCs w:val="18"/>
         </w:rPr>
       </w:pPr>
@@ -1964,22 +2379,332 @@
         <w:rPr>
           <w:szCs w:val="18"/>
         </w:rPr>
-        <w:t>The</w:t>
-      </w:r>
-    </w:p>
-    <w:p>
-      <w:pPr>
-        <w:pStyle w:val="Heading1"/>
-        <w:spacing w:before="120"/>
-      </w:pPr>
-      <w:r>
-        <w:t>IMPLEMENTATION</w:t>
-      </w:r>
-    </w:p>
-    <w:p>
-      <w:r>
-        <w:t>Ah</w:t>
-      </w:r>
+        <w:t>Figure 1</w:t>
+      </w:r>
+      <w:r>
+        <w:rPr>
+          <w:szCs w:val="18"/>
+        </w:rPr>
+        <w:t>. Three-dimensional spectrogram</w:t>
+      </w:r>
+      <w:r>
+        <w:rPr>
+          <w:szCs w:val="18"/>
+        </w:rPr>
+        <w:br/>
+      </w:r>
+      <w:r>
+        <w:rPr>
+          <w:szCs w:val="18"/>
+        </w:rPr>
+        <w:t>cre</w:t>
+      </w:r>
+      <w:r>
+        <w:rPr>
+          <w:szCs w:val="18"/>
+        </w:rPr>
+        <w:t xml:space="preserve">ated </w:t>
+      </w:r>
+      <w:r>
+        <w:rPr>
+          <w:szCs w:val="18"/>
+        </w:rPr>
+        <w:t>using the sound editor Snd [9].</w:t>
+      </w:r>
+    </w:p>
+    <w:p>
+      <w:pPr>
+        <w:rPr>
+          <w:sz w:val="20"/>
+        </w:rPr>
+      </w:pPr>
+    </w:p>
+    <w:p>
+      <w:pPr>
+        <w:rPr>
+          <w:sz w:val="20"/>
+        </w:rPr>
+      </w:pPr>
+      <w:r>
+        <w:rPr>
+          <w:sz w:val="20"/>
+        </w:rPr>
+        <w:t xml:space="preserve">In Figure 1, we see a 3-dimensional version of a spectrogram, clearly illustrating the changes in the sampled frequency spectrums over time. More commonly, however, spectrograms are presented as 2-dimensional </w:t>
+      </w:r>
+      <w:r>
+        <w:rPr>
+          <w:sz w:val="20"/>
+        </w:rPr>
+        <w:t xml:space="preserve">images, so that the frequency (Y) axis and time (X) axis are clear, with the third dimension of the frequency amplitudes being encoded as colors along a </w:t>
+      </w:r>
+      <w:r>
+        <w:rPr>
+          <w:sz w:val="20"/>
+        </w:rPr>
+        <w:t>spectrum, similar to a heatmap</w:t>
+      </w:r>
+      <w:r>
+        <w:rPr>
+          <w:sz w:val="20"/>
+        </w:rPr>
+        <w:t>, as shown in Figure 2</w:t>
+      </w:r>
+      <w:r>
+        <w:rPr>
+          <w:sz w:val="20"/>
+        </w:rPr>
+        <w:t>.</w:t>
+      </w:r>
+    </w:p>
+    <w:p>
+      <w:pPr>
+        <w:rPr>
+          <w:sz w:val="20"/>
+        </w:rPr>
+      </w:pPr>
+      <w:r>
+        <w:rPr>
+          <w:noProof/>
+          <w:sz w:val="20"/>
+        </w:rPr>
+        <w:drawing>
+          <wp:inline distT="0" distB="0" distL="0" distR="0" wp14:anchorId="02172EE6" wp14:editId="5A49C835">
+            <wp:extent cx="3048000" cy="1188720"/>
+            <wp:effectExtent l="0" t="0" r="0" b="5080"/>
+            <wp:docPr id="4" name="Picture 4" descr="specgram1.png"/>
+            <wp:cNvGraphicFramePr>
+              <a:graphicFrameLocks xmlns:a="http://schemas.openxmlformats.org/drawingml/2006/main" noChangeAspect="1"/>
+            </wp:cNvGraphicFramePr>
+            <a:graphic xmlns:a="http://schemas.openxmlformats.org/drawingml/2006/main">
+              <a:graphicData uri="http://schemas.openxmlformats.org/drawingml/2006/picture">
+                <pic:pic xmlns:pic="http://schemas.openxmlformats.org/drawingml/2006/picture">
+                  <pic:nvPicPr>
+                    <pic:cNvPr id="0" name="Picture 1" descr="specgram1.png"/>
+                    <pic:cNvPicPr>
+                      <a:picLocks noChangeAspect="1" noChangeArrowheads="1"/>
+                    </pic:cNvPicPr>
+                  </pic:nvPicPr>
+                  <pic:blipFill>
+                    <a:blip r:embed="rId9" cstate="print">
+                      <a:extLst>
+                        <a:ext uri="{28A0092B-C50C-407E-A947-70E740481C1C}">
+                          <a14:useLocalDpi xmlns:a14="http://schemas.microsoft.com/office/drawing/2010/main" val="0"/>
+                        </a:ext>
+                      </a:extLst>
+                    </a:blip>
+                    <a:srcRect/>
+                    <a:stretch>
+                      <a:fillRect/>
+                    </a:stretch>
+                  </pic:blipFill>
+                  <pic:spPr bwMode="auto">
+                    <a:xfrm>
+                      <a:off x="0" y="0"/>
+                      <a:ext cx="3048000" cy="1188720"/>
+                    </a:xfrm>
+                    <a:prstGeom prst="rect">
+                      <a:avLst/>
+                    </a:prstGeom>
+                    <a:noFill/>
+                    <a:ln>
+                      <a:noFill/>
+                    </a:ln>
+                  </pic:spPr>
+                </pic:pic>
+              </a:graphicData>
+            </a:graphic>
+          </wp:inline>
+        </w:drawing>
+      </w:r>
+    </w:p>
+    <w:p>
+      <w:pPr>
+        <w:jc w:val="center"/>
+        <w:rPr>
+          <w:szCs w:val="18"/>
+        </w:rPr>
+      </w:pPr>
+      <w:r>
+        <w:rPr>
+          <w:szCs w:val="18"/>
+        </w:rPr>
+        <w:t>Figure 2. Two-dimensional s</w:t>
+      </w:r>
+      <w:r>
+        <w:rPr>
+          <w:szCs w:val="18"/>
+        </w:rPr>
+        <w:t>pectrograms for 3-second clips</w:t>
+      </w:r>
+      <w:r>
+        <w:rPr>
+          <w:szCs w:val="18"/>
+        </w:rPr>
+        <w:br/>
+      </w:r>
+      <w:r>
+        <w:rPr>
+          <w:szCs w:val="18"/>
+        </w:rPr>
+        <w:t>of music recordings</w:t>
+      </w:r>
+      <w:r>
+        <w:rPr>
+          <w:szCs w:val="18"/>
+        </w:rPr>
+        <w:t xml:space="preserve"> from the “blues” and “classical”</w:t>
+      </w:r>
+      <w:r>
+        <w:rPr>
+          <w:szCs w:val="18"/>
+        </w:rPr>
+        <w:t xml:space="preserve"> genres</w:t>
+      </w:r>
+      <w:bookmarkStart w:id="0" w:name="_GoBack"/>
+      <w:bookmarkEnd w:id="0"/>
+      <w:r>
+        <w:rPr>
+          <w:szCs w:val="18"/>
+        </w:rPr>
+        <w:t>.</w:t>
+      </w:r>
+    </w:p>
+    <w:p>
+      <w:pPr>
+        <w:rPr>
+          <w:sz w:val="20"/>
+        </w:rPr>
+      </w:pPr>
+    </w:p>
+    <w:p>
+      <w:pPr>
+        <w:rPr>
+          <w:sz w:val="20"/>
+        </w:rPr>
+      </w:pPr>
+      <w:r>
+        <w:rPr>
+          <w:sz w:val="20"/>
+        </w:rPr>
+        <w:t>The spectrograms</w:t>
+      </w:r>
+      <w:r>
+        <w:rPr>
+          <w:sz w:val="20"/>
+        </w:rPr>
+        <w:t xml:space="preserve"> in Figure 2</w:t>
+      </w:r>
+      <w:r>
+        <w:rPr>
+          <w:sz w:val="20"/>
+        </w:rPr>
+        <w:t xml:space="preserve"> were created from 3-second </w:t>
+      </w:r>
+      <w:r>
+        <w:rPr>
+          <w:sz w:val="20"/>
+        </w:rPr>
+        <w:t xml:space="preserve">clips of the 30-second samples in the GTZAN dataset. </w:t>
+      </w:r>
+      <w:r>
+        <w:rPr>
+          <w:sz w:val="20"/>
+        </w:rPr>
+        <w:t>For our classification model, however, we simplified the data even further by using only 1 color channel, so that our results are based on spectrograms like the one in Figure 3.</w:t>
+      </w:r>
+    </w:p>
+    <w:p>
+      <w:pPr>
+        <w:rPr>
+          <w:sz w:val="20"/>
+        </w:rPr>
+      </w:pPr>
+    </w:p>
+    <w:p>
+      <w:pPr>
+        <w:jc w:val="center"/>
+        <w:rPr>
+          <w:sz w:val="20"/>
+        </w:rPr>
+      </w:pPr>
+      <w:r>
+        <w:rPr>
+          <w:noProof/>
+          <w:sz w:val="20"/>
+        </w:rPr>
+        <w:drawing>
+          <wp:inline distT="0" distB="0" distL="0" distR="0" wp14:anchorId="2AAA2D5A" wp14:editId="7BFAA1BF">
+            <wp:extent cx="1911096" cy="1636776"/>
+            <wp:effectExtent l="0" t="0" r="0" b="0"/>
+            <wp:docPr id="5" name="Picture 5" descr="blues.00000.png"/>
+            <wp:cNvGraphicFramePr>
+              <a:graphicFrameLocks xmlns:a="http://schemas.openxmlformats.org/drawingml/2006/main" noChangeAspect="1"/>
+            </wp:cNvGraphicFramePr>
+            <a:graphic xmlns:a="http://schemas.openxmlformats.org/drawingml/2006/main">
+              <a:graphicData uri="http://schemas.openxmlformats.org/drawingml/2006/picture">
+                <pic:pic xmlns:pic="http://schemas.openxmlformats.org/drawingml/2006/picture">
+                  <pic:nvPicPr>
+                    <pic:cNvPr id="0" name="Picture 2" descr="blues.00000.png"/>
+                    <pic:cNvPicPr>
+                      <a:picLocks noChangeAspect="1" noChangeArrowheads="1"/>
+                    </pic:cNvPicPr>
+                  </pic:nvPicPr>
+                  <pic:blipFill>
+                    <a:blip r:embed="rId10">
+                      <a:extLst>
+                        <a:ext uri="{28A0092B-C50C-407E-A947-70E740481C1C}">
+                          <a14:useLocalDpi xmlns:a14="http://schemas.microsoft.com/office/drawing/2010/main" val="0"/>
+                        </a:ext>
+                      </a:extLst>
+                    </a:blip>
+                    <a:srcRect/>
+                    <a:stretch>
+                      <a:fillRect/>
+                    </a:stretch>
+                  </pic:blipFill>
+                  <pic:spPr bwMode="auto">
+                    <a:xfrm>
+                      <a:off x="0" y="0"/>
+                      <a:ext cx="1911096" cy="1636776"/>
+                    </a:xfrm>
+                    <a:prstGeom prst="rect">
+                      <a:avLst/>
+                    </a:prstGeom>
+                    <a:noFill/>
+                    <a:ln>
+                      <a:noFill/>
+                    </a:ln>
+                  </pic:spPr>
+                </pic:pic>
+              </a:graphicData>
+            </a:graphic>
+          </wp:inline>
+        </w:drawing>
+      </w:r>
+    </w:p>
+    <w:p>
+      <w:pPr>
+        <w:jc w:val="center"/>
+        <w:rPr>
+          <w:szCs w:val="18"/>
+        </w:rPr>
+      </w:pPr>
+      <w:r>
+        <w:rPr>
+          <w:szCs w:val="18"/>
+        </w:rPr>
+        <w:t>Figure 3. 1-channel spectrogram from the “blues” genre.</w:t>
+      </w:r>
+    </w:p>
+    <w:p>
+      <w:pPr>
+        <w:pStyle w:val="BodyTextIndent"/>
+        <w:spacing w:after="120"/>
+        <w:ind w:firstLine="0"/>
+        <w:rPr>
+          <w:sz w:val="20"/>
+        </w:rPr>
+      </w:pPr>
     </w:p>
     <w:p>
       <w:pPr>
@@ -2556,67 +3281,74 @@
         <w:rPr>
           <w:sz w:val="20"/>
         </w:rPr>
+        <w:t xml:space="preserve">Dawen, L., Gu, H., and O’Connor, B. 2011. </w:t>
+      </w:r>
+      <w:r>
+        <w:rPr>
+          <w:i/>
+          <w:sz w:val="20"/>
+        </w:rPr>
+        <w:t>Music Genre Classification with the Million Song Dataset</w:t>
+      </w:r>
+      <w:r>
+        <w:rPr>
+          <w:sz w:val="20"/>
+        </w:rPr>
+        <w:t>.</w:t>
+      </w:r>
+      <w:r>
+        <w:rPr>
+          <w:sz w:val="20"/>
+        </w:rPr>
+        <w:t xml:space="preserve"> 15-826 Final Report. Carnegie Mellon University.</w:t>
+      </w:r>
+      <w:r>
+        <w:rPr>
+          <w:sz w:val="20"/>
+        </w:rPr>
+        <w:t xml:space="preserve"> </w:t>
+      </w:r>
+      <w:r>
+        <w:rPr>
+          <w:sz w:val="20"/>
+        </w:rPr>
+        <w:t>http://www.academia.edu/2821380/Music_Genre_Classification_with_the_Million_Song_Dataset</w:t>
+      </w:r>
+    </w:p>
+    <w:p>
+      <w:pPr>
+        <w:pStyle w:val="References"/>
+        <w:rPr>
+          <w:sz w:val="20"/>
+        </w:rPr>
+      </w:pPr>
+      <w:r>
+        <w:rPr>
+          <w:sz w:val="20"/>
+        </w:rPr>
+        <w:t xml:space="preserve">Li, T. L. H., Chan, A. B., and Chun, A. H. W. 2010. Automatic Musical Pattern Feature Extraction Using Convolutional Neural Network. In </w:t>
+      </w:r>
+      <w:r>
+        <w:rPr>
+          <w:i/>
+          <w:sz w:val="20"/>
+        </w:rPr>
+        <w:t>Proceedings of the International MultiConference of En</w:t>
+      </w:r>
+      <w:r>
+        <w:rPr>
+          <w:i/>
+          <w:sz w:val="20"/>
+        </w:rPr>
+        <w:t xml:space="preserve">gineers and </w:t>
+      </w:r>
+      <w:r>
+        <w:rPr>
+          <w:i/>
+          <w:sz w:val="20"/>
+        </w:rPr>
         <w:lastRenderedPageBreak/>
-        <w:t xml:space="preserve">Dawen, L., Gu, H., and O’Connor, B. 2011. </w:t>
-      </w:r>
-      <w:r>
-        <w:rPr>
-          <w:i/>
-          <w:sz w:val="20"/>
-        </w:rPr>
-        <w:t>Music Genre Classification with the Million Song Dataset</w:t>
-      </w:r>
-      <w:r>
-        <w:rPr>
-          <w:sz w:val="20"/>
-        </w:rPr>
-        <w:t>.</w:t>
-      </w:r>
-      <w:r>
-        <w:rPr>
-          <w:sz w:val="20"/>
-        </w:rPr>
-        <w:t xml:space="preserve"> 15-826 Final Report. Carnegie Mellon University.</w:t>
-      </w:r>
-      <w:r>
-        <w:rPr>
-          <w:sz w:val="20"/>
-        </w:rPr>
-        <w:t xml:space="preserve"> </w:t>
-      </w:r>
-      <w:r>
-        <w:rPr>
-          <w:sz w:val="20"/>
-        </w:rPr>
-        <w:t>http://www.academia.edu/2821380/Music_Genre_Classification_with_the_Million_Song_Dataset</w:t>
-      </w:r>
-    </w:p>
-    <w:p>
-      <w:pPr>
-        <w:pStyle w:val="References"/>
-        <w:rPr>
-          <w:sz w:val="20"/>
-        </w:rPr>
-      </w:pPr>
-      <w:r>
-        <w:rPr>
-          <w:sz w:val="20"/>
-        </w:rPr>
-        <w:t xml:space="preserve">Li, T. L. H., Chan, A. B., and Chun, A. H. W. 2010. Automatic Musical Pattern Feature Extraction Using Convolutional Neural Network. In </w:t>
-      </w:r>
-      <w:r>
-        <w:rPr>
-          <w:i/>
-          <w:sz w:val="20"/>
-        </w:rPr>
-        <w:t>Proceedings of the International MultiConference of En</w:t>
-      </w:r>
-      <w:r>
-        <w:rPr>
-          <w:i/>
-          <w:sz w:val="20"/>
-        </w:rPr>
-        <w:t xml:space="preserve">gineers and Computer Scientists </w:t>
+        <w:t xml:space="preserve">Computer Scientists </w:t>
       </w:r>
       <w:r>
         <w:rPr>
@@ -2767,17 +3499,93 @@
     <w:p>
       <w:pPr>
         <w:pStyle w:val="References"/>
-      </w:pPr>
+        <w:rPr>
+          <w:sz w:val="20"/>
+        </w:rPr>
+      </w:pPr>
+      <w:r>
+        <w:rPr>
+          <w:sz w:val="20"/>
+        </w:rPr>
+        <w:t xml:space="preserve">Ioffe, S., and Szegedy, C. 2015. </w:t>
+      </w:r>
+      <w:r>
+        <w:rPr>
+          <w:i/>
+          <w:sz w:val="20"/>
+        </w:rPr>
+        <w:t>Batch Normalization: Accelerating Deep Network Training by Reducing Internal Covariate Shift</w:t>
+      </w:r>
+      <w:r>
+        <w:rPr>
+          <w:sz w:val="20"/>
+        </w:rPr>
+        <w:t>. Technical paper. Google Inc., Mar 2, 2015.</w:t>
+      </w:r>
+      <w:r>
+        <w:rPr>
+          <w:sz w:val="20"/>
+        </w:rPr>
+        <w:t xml:space="preserve"> </w:t>
+      </w:r>
+      <w:r>
+        <w:rPr>
+          <w:sz w:val="20"/>
+        </w:rPr>
+        <w:t>https://arxiv.org/pdf/1502.03167v3.pdf</w:t>
+      </w:r>
     </w:p>
     <w:p>
       <w:pPr>
         <w:pStyle w:val="References"/>
       </w:pPr>
+      <w:r>
+        <w:rPr>
+          <w:sz w:val="20"/>
+        </w:rPr>
+        <w:t xml:space="preserve">Debianux (Wikipedia user). 2007. </w:t>
+      </w:r>
+      <w:r>
+        <w:rPr>
+          <w:i/>
+          <w:sz w:val="20"/>
+        </w:rPr>
+        <w:t>3D surface spectrogram of a part from a music piece</w:t>
+      </w:r>
+      <w:r>
+        <w:rPr>
+          <w:sz w:val="20"/>
+        </w:rPr>
+        <w:t xml:space="preserve">. </w:t>
+      </w:r>
+      <w:r>
+        <w:rPr>
+          <w:sz w:val="20"/>
+        </w:rPr>
+        <w:t>User’s own work, u</w:t>
+      </w:r>
+      <w:r>
+        <w:rPr>
+          <w:sz w:val="20"/>
+        </w:rPr>
+        <w:t xml:space="preserve">ploaded to Wikipedia Aug. 3, 2007. </w:t>
+      </w:r>
+      <w:r>
+        <w:rPr>
+          <w:sz w:val="20"/>
+        </w:rPr>
+        <w:t>https://en.wikipedia.org/wiki/Spectrogram#/media/File:Spectrogram.png</w:t>
+      </w:r>
     </w:p>
     <w:p>
       <w:pPr>
         <w:pStyle w:val="References"/>
       </w:pPr>
+    </w:p>
+    <w:p>
+      <w:pPr>
+        <w:pStyle w:val="References"/>
+      </w:pPr>
       <w:r>
         <w:t xml:space="preserve">Bowman, M., Debray, S. K., and Peterson, L. L. 1993. Reasoning about naming systems. </w:t>
       </w:r>
@@ -2791,7 +3599,7 @@
       <w:r>
         <w:t xml:space="preserve"> 15, 5 (Nov. 1993), 795-825. DOI= </w:t>
       </w:r>
-      <w:hyperlink r:id="rId8" w:history="1">
+      <w:hyperlink r:id="rId11" w:history="1">
         <w:r>
           <w:rPr>
             <w:rStyle w:val="Hyperlink"/>
@@ -2848,7 +3656,7 @@
       <w:r>
         <w:t xml:space="preserve"> (The Hague, The Netherlands, April 01 - 06, 2000). CHI '00. ACM, New York, NY, 526-531. DOI= </w:t>
       </w:r>
-      <w:hyperlink r:id="rId9" w:history="1">
+      <w:hyperlink r:id="rId12" w:history="1">
         <w:r>
           <w:rPr>
             <w:rStyle w:val="Hyperlink"/>
@@ -2914,52 +3722,52 @@
         <w:pStyle w:val="References"/>
       </w:pPr>
       <w:r>
+        <w:t xml:space="preserve">Forman, G. 2003. An extensive empirical study of feature selection metrics for text classification. </w:t>
+      </w:r>
+      <w:r>
+        <w:rPr>
+          <w:i/>
+          <w:iCs/>
+        </w:rPr>
+        <w:t>J. Mach. Learn. Res.</w:t>
+      </w:r>
+      <w:r>
+        <w:t xml:space="preserve"> 3 (Mar. 2003), 1289-1305. </w:t>
+      </w:r>
+    </w:p>
+    <w:p>
+      <w:pPr>
+        <w:pStyle w:val="References"/>
+      </w:pPr>
+      <w:r>
         <w:lastRenderedPageBreak/>
-        <w:t xml:space="preserve">Forman, G. 2003. An extensive empirical study of feature selection metrics for text classification. </w:t>
+        <w:t xml:space="preserve">Brown, L. D., Hua, H., and Gao, C. 2003. A widget framework for augmented interaction in SCAPE. In </w:t>
       </w:r>
       <w:r>
         <w:rPr>
           <w:i/>
           <w:iCs/>
         </w:rPr>
-        <w:t>J. Mach. Learn. Res.</w:t>
-      </w:r>
-      <w:r>
-        <w:t xml:space="preserve"> 3 (Mar. 2003), 1289-1305. </w:t>
-      </w:r>
-    </w:p>
-    <w:p>
-      <w:pPr>
-        <w:pStyle w:val="References"/>
-      </w:pPr>
-      <w:r>
-        <w:t xml:space="preserve">Brown, L. D., Hua, H., and Gao, C. 2003. A widget framework for augmented interaction in SCAPE. In </w:t>
+        <w:t>Proceedings of the 16t</w:t>
       </w:r>
       <w:r>
         <w:rPr>
           <w:i/>
           <w:iCs/>
         </w:rPr>
-        <w:t>Proceedings of the 16t</w:t>
+        <w:t>h Annual ACM Symposium on User I</w:t>
       </w:r>
       <w:r>
         <w:rPr>
           <w:i/>
           <w:iCs/>
         </w:rPr>
-        <w:t>h Annual ACM Symposium on User I</w:t>
-      </w:r>
-      <w:r>
-        <w:rPr>
-          <w:i/>
-          <w:iCs/>
-        </w:rPr>
         <w:t>nterface Software and Technology</w:t>
       </w:r>
       <w:r>
         <w:t xml:space="preserve"> (Vancouver, Canada, November 02 - 05, 2003). UIST '03. ACM, New York, NY, 1-10. DOI= </w:t>
       </w:r>
-      <w:hyperlink r:id="rId10" w:history="1">
+      <w:hyperlink r:id="rId13" w:history="1">
         <w:r>
           <w:rPr>
             <w:rStyle w:val="Hyperlink"/>
@@ -2980,7 +3788,6 @@
         <w:pStyle w:val="References"/>
       </w:pPr>
       <w:r>
-        <w:lastRenderedPageBreak/>
         <w:t xml:space="preserve">Yu, Y. T. and Lau, M. F. 2006. A comparison of MC/DC, MUMCUT and several other coverage criteria for logical decisions. </w:t>
       </w:r>
       <w:r>
@@ -2993,7 +3800,7 @@
       <w:r>
         <w:t xml:space="preserve"> 79, 5 (May. 2006), 577-590. DOI= </w:t>
       </w:r>
-      <w:hyperlink r:id="rId11" w:history="1">
+      <w:hyperlink r:id="rId14" w:history="1">
         <w:r>
           <w:rPr>
             <w:rStyle w:val="Hyperlink"/>
@@ -3032,7 +3839,7 @@
       <w:r>
         <w:t xml:space="preserve"> Press Frontier Series. ACM, New York, NY, 19-33. DOI= </w:t>
       </w:r>
-      <w:hyperlink r:id="rId12" w:history="1">
+      <w:hyperlink r:id="rId15" w:history="1">
         <w:r>
           <w:rPr>
             <w:rStyle w:val="Hyperlink"/>
@@ -3179,7 +3986,7 @@
   <w:abstractNum w:abstractNumId="0">
     <w:nsid w:val="FFFFFFFB"/>
     <w:multiLevelType w:val="multilevel"/>
-    <w:tmpl w:val="FFFFFFFF"/>
+    <w:tmpl w:val="94FE6234"/>
     <w:lvl w:ilvl="0">
       <w:start w:val="1"/>
       <w:numFmt w:val="decimal"/>
@@ -3203,6 +4010,9 @@
       <w:lvlText w:val="%1.%2.%3"/>
       <w:legacy w:legacy="1" w:legacySpace="144" w:legacyIndent="0"/>
       <w:lvlJc w:val="left"/>
+      <w:rPr>
+        <w:b w:val="0"/>
+      </w:rPr>
     </w:lvl>
     <w:lvl w:ilvl="3">
       <w:start w:val="1"/>

</xml_diff>